<commit_message>
ill have to run things again
</commit_message>
<xml_diff>
--- a/ms/supplementary_data/GWAS_model_terms.docx
+++ b/ms/supplementary_data/GWAS_model_terms.docx
@@ -44,14 +44,14 @@
         <w:tblLook w:firstRow="1" w:lastRow="0" w:firstColumn="0" w:lastColumn="0" w:noHBand="0" w:noVBand="1"/>
       </w:tblPr>
       <w:tblGrid>
-        <w:gridCol w:w="856"/>
-        <w:gridCol w:w="1605"/>
-        <w:gridCol w:w="831"/>
-        <w:gridCol w:w="791"/>
-        <w:gridCol w:w="551"/>
-        <w:gridCol w:w="3858"/>
-        <w:gridCol w:w="1345"/>
-        <w:gridCol w:w="791"/>
+        <w:gridCol w:w="863"/>
+        <w:gridCol w:w="1451"/>
+        <w:gridCol w:w="778"/>
+        <w:gridCol w:w="753"/>
+        <w:gridCol w:w="533"/>
+        <w:gridCol w:w="3444"/>
+        <w:gridCol w:w="1242"/>
+        <w:gridCol w:w="753"/>
       </w:tblGrid>
       <w:tr>
         <w:trPr>
@@ -453,7 +453,7 @@
       </w:tr>
       <w:tr>
         <w:trPr>
-          <w:trHeight w:val="581" w:hRule="auto"/>
+          <w:trHeight w:val="574" w:hRule="auto"/>
         </w:trPr>
         body 1
         <w:tc>
@@ -488,7 +488,7 @@
             </w:pPr>
             <w:r>
               <w:rPr>
-                <w:rFonts w:ascii="DejaVu Sans" w:hAnsi="DejaVu Sans" w:eastAsia="DejaVu Sans" w:cs="DejaVu Sans"/>
+                <w:rFonts w:ascii="Arial" w:hAnsi="Arial" w:eastAsia="Arial" w:cs="Arial"/>
                 <w:i w:val="false"/>
                 <w:b w:val="false"/>
                 <w:u w:val="none"/>
@@ -532,7 +532,7 @@
             </w:pPr>
             <w:r>
               <w:rPr>
-                <w:rFonts w:ascii="DejaVu Sans" w:hAnsi="DejaVu Sans" w:eastAsia="DejaVu Sans" w:cs="DejaVu Sans"/>
+                <w:rFonts w:ascii="Arial" w:hAnsi="Arial" w:eastAsia="Arial" w:cs="Arial"/>
                 <w:i w:val="false"/>
                 <w:b w:val="false"/>
                 <w:u w:val="none"/>
@@ -576,7 +576,7 @@
             </w:pPr>
             <w:r>
               <w:rPr>
-                <w:rFonts w:ascii="DejaVu Sans" w:hAnsi="DejaVu Sans" w:eastAsia="DejaVu Sans" w:cs="DejaVu Sans"/>
+                <w:rFonts w:ascii="Arial" w:hAnsi="Arial" w:eastAsia="Arial" w:cs="Arial"/>
                 <w:i w:val="false"/>
                 <w:b w:val="false"/>
                 <w:u w:val="none"/>
@@ -620,7 +620,7 @@
             </w:pPr>
             <w:r>
               <w:rPr>
-                <w:rFonts w:ascii="DejaVu Sans" w:hAnsi="DejaVu Sans" w:eastAsia="DejaVu Sans" w:cs="DejaVu Sans"/>
+                <w:rFonts w:ascii="Arial" w:hAnsi="Arial" w:eastAsia="Arial" w:cs="Arial"/>
                 <w:i w:val="false"/>
                 <w:b w:val="false"/>
                 <w:u w:val="none"/>
@@ -664,7 +664,7 @@
             </w:pPr>
             <w:r>
               <w:rPr>
-                <w:rFonts w:ascii="DejaVu Sans" w:hAnsi="DejaVu Sans" w:eastAsia="DejaVu Sans" w:cs="DejaVu Sans"/>
+                <w:rFonts w:ascii="Arial" w:hAnsi="Arial" w:eastAsia="Arial" w:cs="Arial"/>
                 <w:i w:val="false"/>
                 <w:b w:val="false"/>
                 <w:u w:val="none"/>
@@ -708,7 +708,7 @@
             </w:pPr>
             <w:r>
               <w:rPr>
-                <w:rFonts w:ascii="DejaVu Sans" w:hAnsi="DejaVu Sans" w:eastAsia="DejaVu Sans" w:cs="DejaVu Sans"/>
+                <w:rFonts w:ascii="Arial" w:hAnsi="Arial" w:eastAsia="Arial" w:cs="Arial"/>
                 <w:i w:val="false"/>
                 <w:b w:val="false"/>
                 <w:u w:val="none"/>
@@ -752,7 +752,7 @@
             </w:pPr>
             <w:r>
               <w:rPr>
-                <w:rFonts w:ascii="DejaVu Sans" w:hAnsi="DejaVu Sans" w:eastAsia="DejaVu Sans" w:cs="DejaVu Sans"/>
+                <w:rFonts w:ascii="Arial" w:hAnsi="Arial" w:eastAsia="Arial" w:cs="Arial"/>
                 <w:i w:val="false"/>
                 <w:b w:val="false"/>
                 <w:u w:val="none"/>
@@ -796,7 +796,7 @@
             </w:pPr>
             <w:r>
               <w:rPr>
-                <w:rFonts w:ascii="DejaVu Sans" w:hAnsi="DejaVu Sans" w:eastAsia="DejaVu Sans" w:cs="DejaVu Sans"/>
+                <w:rFonts w:ascii="Arial" w:hAnsi="Arial" w:eastAsia="Arial" w:cs="Arial"/>
                 <w:i w:val="false"/>
                 <w:b w:val="false"/>
                 <w:u w:val="none"/>
@@ -811,7 +811,7 @@
       </w:tr>
       <w:tr>
         <w:trPr>
-          <w:trHeight w:val="581" w:hRule="auto"/>
+          <w:trHeight w:val="574" w:hRule="auto"/>
         </w:trPr>
         body 2
         <w:tc>
@@ -846,7 +846,7 @@
             </w:pPr>
             <w:r>
               <w:rPr>
-                <w:rFonts w:ascii="DejaVu Sans" w:hAnsi="DejaVu Sans" w:eastAsia="DejaVu Sans" w:cs="DejaVu Sans"/>
+                <w:rFonts w:ascii="Arial" w:hAnsi="Arial" w:eastAsia="Arial" w:cs="Arial"/>
                 <w:i w:val="false"/>
                 <w:b w:val="false"/>
                 <w:u w:val="none"/>
@@ -890,7 +890,7 @@
             </w:pPr>
             <w:r>
               <w:rPr>
-                <w:rFonts w:ascii="DejaVu Sans" w:hAnsi="DejaVu Sans" w:eastAsia="DejaVu Sans" w:cs="DejaVu Sans"/>
+                <w:rFonts w:ascii="Arial" w:hAnsi="Arial" w:eastAsia="Arial" w:cs="Arial"/>
                 <w:i w:val="false"/>
                 <w:b w:val="false"/>
                 <w:u w:val="none"/>
@@ -934,7 +934,7 @@
             </w:pPr>
             <w:r>
               <w:rPr>
-                <w:rFonts w:ascii="DejaVu Sans" w:hAnsi="DejaVu Sans" w:eastAsia="DejaVu Sans" w:cs="DejaVu Sans"/>
+                <w:rFonts w:ascii="Arial" w:hAnsi="Arial" w:eastAsia="Arial" w:cs="Arial"/>
                 <w:i w:val="false"/>
                 <w:b w:val="false"/>
                 <w:u w:val="none"/>
@@ -978,7 +978,7 @@
             </w:pPr>
             <w:r>
               <w:rPr>
-                <w:rFonts w:ascii="DejaVu Sans" w:hAnsi="DejaVu Sans" w:eastAsia="DejaVu Sans" w:cs="DejaVu Sans"/>
+                <w:rFonts w:ascii="Arial" w:hAnsi="Arial" w:eastAsia="Arial" w:cs="Arial"/>
                 <w:i w:val="false"/>
                 <w:b w:val="false"/>
                 <w:u w:val="none"/>
@@ -1022,7 +1022,7 @@
             </w:pPr>
             <w:r>
               <w:rPr>
-                <w:rFonts w:ascii="DejaVu Sans" w:hAnsi="DejaVu Sans" w:eastAsia="DejaVu Sans" w:cs="DejaVu Sans"/>
+                <w:rFonts w:ascii="Arial" w:hAnsi="Arial" w:eastAsia="Arial" w:cs="Arial"/>
                 <w:i w:val="false"/>
                 <w:b w:val="false"/>
                 <w:u w:val="none"/>
@@ -1066,7 +1066,7 @@
             </w:pPr>
             <w:r>
               <w:rPr>
-                <w:rFonts w:ascii="DejaVu Sans" w:hAnsi="DejaVu Sans" w:eastAsia="DejaVu Sans" w:cs="DejaVu Sans"/>
+                <w:rFonts w:ascii="Arial" w:hAnsi="Arial" w:eastAsia="Arial" w:cs="Arial"/>
                 <w:i w:val="false"/>
                 <w:b w:val="false"/>
                 <w:u w:val="none"/>
@@ -1110,7 +1110,7 @@
             </w:pPr>
             <w:r>
               <w:rPr>
-                <w:rFonts w:ascii="DejaVu Sans" w:hAnsi="DejaVu Sans" w:eastAsia="DejaVu Sans" w:cs="DejaVu Sans"/>
+                <w:rFonts w:ascii="Arial" w:hAnsi="Arial" w:eastAsia="Arial" w:cs="Arial"/>
                 <w:i w:val="false"/>
                 <w:b w:val="false"/>
                 <w:u w:val="none"/>
@@ -1154,7 +1154,7 @@
             </w:pPr>
             <w:r>
               <w:rPr>
-                <w:rFonts w:ascii="DejaVu Sans" w:hAnsi="DejaVu Sans" w:eastAsia="DejaVu Sans" w:cs="DejaVu Sans"/>
+                <w:rFonts w:ascii="Arial" w:hAnsi="Arial" w:eastAsia="Arial" w:cs="Arial"/>
                 <w:i w:val="false"/>
                 <w:b w:val="false"/>
                 <w:u w:val="none"/>
@@ -1169,7 +1169,7 @@
       </w:tr>
       <w:tr>
         <w:trPr>
-          <w:trHeight w:val="624" w:hRule="auto"/>
+          <w:trHeight w:val="612" w:hRule="auto"/>
         </w:trPr>
         body 3
         <w:tc>
@@ -1204,7 +1204,7 @@
             </w:pPr>
             <w:r>
               <w:rPr>
-                <w:rFonts w:ascii="DejaVu Sans" w:hAnsi="DejaVu Sans" w:eastAsia="DejaVu Sans" w:cs="DejaVu Sans"/>
+                <w:rFonts w:ascii="Arial" w:hAnsi="Arial" w:eastAsia="Arial" w:cs="Arial"/>
                 <w:i w:val="false"/>
                 <w:b w:val="false"/>
                 <w:u w:val="none"/>
@@ -1248,7 +1248,7 @@
             </w:pPr>
             <w:r>
               <w:rPr>
-                <w:rFonts w:ascii="DejaVu Sans" w:hAnsi="DejaVu Sans" w:eastAsia="DejaVu Sans" w:cs="DejaVu Sans"/>
+                <w:rFonts w:ascii="Arial" w:hAnsi="Arial" w:eastAsia="Arial" w:cs="Arial"/>
                 <w:i w:val="false"/>
                 <w:b w:val="false"/>
                 <w:u w:val="none"/>
@@ -1292,7 +1292,7 @@
             </w:pPr>
             <w:r>
               <w:rPr>
-                <w:rFonts w:ascii="DejaVu Sans" w:hAnsi="DejaVu Sans" w:eastAsia="DejaVu Sans" w:cs="DejaVu Sans"/>
+                <w:rFonts w:ascii="Arial" w:hAnsi="Arial" w:eastAsia="Arial" w:cs="Arial"/>
                 <w:i w:val="false"/>
                 <w:b w:val="false"/>
                 <w:u w:val="none"/>
@@ -1336,7 +1336,7 @@
             </w:pPr>
             <w:r>
               <w:rPr>
-                <w:rFonts w:ascii="DejaVu Sans" w:hAnsi="DejaVu Sans" w:eastAsia="DejaVu Sans" w:cs="DejaVu Sans"/>
+                <w:rFonts w:ascii="Arial" w:hAnsi="Arial" w:eastAsia="Arial" w:cs="Arial"/>
                 <w:i w:val="false"/>
                 <w:b w:val="false"/>
                 <w:u w:val="none"/>
@@ -1380,7 +1380,7 @@
             </w:pPr>
             <w:r>
               <w:rPr>
-                <w:rFonts w:ascii="DejaVu Sans" w:hAnsi="DejaVu Sans" w:eastAsia="DejaVu Sans" w:cs="DejaVu Sans"/>
+                <w:rFonts w:ascii="Arial" w:hAnsi="Arial" w:eastAsia="Arial" w:cs="Arial"/>
                 <w:i w:val="false"/>
                 <w:b w:val="false"/>
                 <w:u w:val="none"/>
@@ -1424,7 +1424,7 @@
             </w:pPr>
             <w:r>
               <w:rPr>
-                <w:rFonts w:ascii="DejaVu Sans" w:hAnsi="DejaVu Sans" w:eastAsia="DejaVu Sans" w:cs="DejaVu Sans"/>
+                <w:rFonts w:ascii="Arial" w:hAnsi="Arial" w:eastAsia="Arial" w:cs="Arial"/>
                 <w:i w:val="false"/>
                 <w:b w:val="false"/>
                 <w:u w:val="none"/>
@@ -1468,7 +1468,7 @@
             </w:pPr>
             <w:r>
               <w:rPr>
-                <w:rFonts w:ascii="DejaVu Sans" w:hAnsi="DejaVu Sans" w:eastAsia="DejaVu Sans" w:cs="DejaVu Sans"/>
+                <w:rFonts w:ascii="Arial" w:hAnsi="Arial" w:eastAsia="Arial" w:cs="Arial"/>
                 <w:i w:val="false"/>
                 <w:b w:val="false"/>
                 <w:u w:val="none"/>
@@ -1512,7 +1512,7 @@
             </w:pPr>
             <w:r>
               <w:rPr>
-                <w:rFonts w:ascii="DejaVu Sans" w:hAnsi="DejaVu Sans" w:eastAsia="DejaVu Sans" w:cs="DejaVu Sans"/>
+                <w:rFonts w:ascii="Arial" w:hAnsi="Arial" w:eastAsia="Arial" w:cs="Arial"/>
                 <w:i w:val="false"/>
                 <w:b w:val="false"/>
                 <w:u w:val="none"/>
@@ -1527,7 +1527,7 @@
       </w:tr>
       <w:tr>
         <w:trPr>
-          <w:trHeight w:val="581" w:hRule="auto"/>
+          <w:trHeight w:val="574" w:hRule="auto"/>
         </w:trPr>
         body 4
         <w:tc>
@@ -1562,7 +1562,7 @@
             </w:pPr>
             <w:r>
               <w:rPr>
-                <w:rFonts w:ascii="DejaVu Sans" w:hAnsi="DejaVu Sans" w:eastAsia="DejaVu Sans" w:cs="DejaVu Sans"/>
+                <w:rFonts w:ascii="Arial" w:hAnsi="Arial" w:eastAsia="Arial" w:cs="Arial"/>
                 <w:i w:val="false"/>
                 <w:b w:val="false"/>
                 <w:u w:val="none"/>
@@ -1606,7 +1606,7 @@
             </w:pPr>
             <w:r>
               <w:rPr>
-                <w:rFonts w:ascii="DejaVu Sans" w:hAnsi="DejaVu Sans" w:eastAsia="DejaVu Sans" w:cs="DejaVu Sans"/>
+                <w:rFonts w:ascii="Arial" w:hAnsi="Arial" w:eastAsia="Arial" w:cs="Arial"/>
                 <w:i w:val="false"/>
                 <w:b w:val="false"/>
                 <w:u w:val="none"/>
@@ -1650,7 +1650,7 @@
             </w:pPr>
             <w:r>
               <w:rPr>
-                <w:rFonts w:ascii="DejaVu Sans" w:hAnsi="DejaVu Sans" w:eastAsia="DejaVu Sans" w:cs="DejaVu Sans"/>
+                <w:rFonts w:ascii="Arial" w:hAnsi="Arial" w:eastAsia="Arial" w:cs="Arial"/>
                 <w:i w:val="false"/>
                 <w:b w:val="false"/>
                 <w:u w:val="none"/>
@@ -1694,7 +1694,7 @@
             </w:pPr>
             <w:r>
               <w:rPr>
-                <w:rFonts w:ascii="DejaVu Sans" w:hAnsi="DejaVu Sans" w:eastAsia="DejaVu Sans" w:cs="DejaVu Sans"/>
+                <w:rFonts w:ascii="Arial" w:hAnsi="Arial" w:eastAsia="Arial" w:cs="Arial"/>
                 <w:i w:val="false"/>
                 <w:b w:val="false"/>
                 <w:u w:val="none"/>
@@ -1738,7 +1738,7 @@
             </w:pPr>
             <w:r>
               <w:rPr>
-                <w:rFonts w:ascii="DejaVu Sans" w:hAnsi="DejaVu Sans" w:eastAsia="DejaVu Sans" w:cs="DejaVu Sans"/>
+                <w:rFonts w:ascii="Arial" w:hAnsi="Arial" w:eastAsia="Arial" w:cs="Arial"/>
                 <w:i w:val="false"/>
                 <w:b w:val="false"/>
                 <w:u w:val="none"/>
@@ -1782,7 +1782,7 @@
             </w:pPr>
             <w:r>
               <w:rPr>
-                <w:rFonts w:ascii="DejaVu Sans" w:hAnsi="DejaVu Sans" w:eastAsia="DejaVu Sans" w:cs="DejaVu Sans"/>
+                <w:rFonts w:ascii="Arial" w:hAnsi="Arial" w:eastAsia="Arial" w:cs="Arial"/>
                 <w:i w:val="false"/>
                 <w:b w:val="false"/>
                 <w:u w:val="none"/>
@@ -1826,7 +1826,7 @@
             </w:pPr>
             <w:r>
               <w:rPr>
-                <w:rFonts w:ascii="DejaVu Sans" w:hAnsi="DejaVu Sans" w:eastAsia="DejaVu Sans" w:cs="DejaVu Sans"/>
+                <w:rFonts w:ascii="Arial" w:hAnsi="Arial" w:eastAsia="Arial" w:cs="Arial"/>
                 <w:i w:val="false"/>
                 <w:b w:val="false"/>
                 <w:u w:val="none"/>
@@ -1870,7 +1870,7 @@
             </w:pPr>
             <w:r>
               <w:rPr>
-                <w:rFonts w:ascii="DejaVu Sans" w:hAnsi="DejaVu Sans" w:eastAsia="DejaVu Sans" w:cs="DejaVu Sans"/>
+                <w:rFonts w:ascii="Arial" w:hAnsi="Arial" w:eastAsia="Arial" w:cs="Arial"/>
                 <w:i w:val="false"/>
                 <w:b w:val="false"/>
                 <w:u w:val="none"/>
@@ -1885,7 +1885,7 @@
       </w:tr>
       <w:tr>
         <w:trPr>
-          <w:trHeight w:val="581" w:hRule="auto"/>
+          <w:trHeight w:val="574" w:hRule="auto"/>
         </w:trPr>
         body 5
         <w:tc>
@@ -1920,7 +1920,7 @@
             </w:pPr>
             <w:r>
               <w:rPr>
-                <w:rFonts w:ascii="DejaVu Sans" w:hAnsi="DejaVu Sans" w:eastAsia="DejaVu Sans" w:cs="DejaVu Sans"/>
+                <w:rFonts w:ascii="Arial" w:hAnsi="Arial" w:eastAsia="Arial" w:cs="Arial"/>
                 <w:i w:val="false"/>
                 <w:b w:val="false"/>
                 <w:u w:val="none"/>
@@ -1964,7 +1964,7 @@
             </w:pPr>
             <w:r>
               <w:rPr>
-                <w:rFonts w:ascii="DejaVu Sans" w:hAnsi="DejaVu Sans" w:eastAsia="DejaVu Sans" w:cs="DejaVu Sans"/>
+                <w:rFonts w:ascii="Arial" w:hAnsi="Arial" w:eastAsia="Arial" w:cs="Arial"/>
                 <w:i w:val="false"/>
                 <w:b w:val="false"/>
                 <w:u w:val="none"/>
@@ -2008,7 +2008,7 @@
             </w:pPr>
             <w:r>
               <w:rPr>
-                <w:rFonts w:ascii="DejaVu Sans" w:hAnsi="DejaVu Sans" w:eastAsia="DejaVu Sans" w:cs="DejaVu Sans"/>
+                <w:rFonts w:ascii="Arial" w:hAnsi="Arial" w:eastAsia="Arial" w:cs="Arial"/>
                 <w:i w:val="false"/>
                 <w:b w:val="false"/>
                 <w:u w:val="none"/>
@@ -2052,7 +2052,7 @@
             </w:pPr>
             <w:r>
               <w:rPr>
-                <w:rFonts w:ascii="DejaVu Sans" w:hAnsi="DejaVu Sans" w:eastAsia="DejaVu Sans" w:cs="DejaVu Sans"/>
+                <w:rFonts w:ascii="Arial" w:hAnsi="Arial" w:eastAsia="Arial" w:cs="Arial"/>
                 <w:i w:val="false"/>
                 <w:b w:val="false"/>
                 <w:u w:val="none"/>
@@ -2096,7 +2096,7 @@
             </w:pPr>
             <w:r>
               <w:rPr>
-                <w:rFonts w:ascii="DejaVu Sans" w:hAnsi="DejaVu Sans" w:eastAsia="DejaVu Sans" w:cs="DejaVu Sans"/>
+                <w:rFonts w:ascii="Arial" w:hAnsi="Arial" w:eastAsia="Arial" w:cs="Arial"/>
                 <w:i w:val="false"/>
                 <w:b w:val="false"/>
                 <w:u w:val="none"/>
@@ -2140,7 +2140,7 @@
             </w:pPr>
             <w:r>
               <w:rPr>
-                <w:rFonts w:ascii="DejaVu Sans" w:hAnsi="DejaVu Sans" w:eastAsia="DejaVu Sans" w:cs="DejaVu Sans"/>
+                <w:rFonts w:ascii="Arial" w:hAnsi="Arial" w:eastAsia="Arial" w:cs="Arial"/>
                 <w:i w:val="false"/>
                 <w:b w:val="false"/>
                 <w:u w:val="none"/>
@@ -2184,7 +2184,7 @@
             </w:pPr>
             <w:r>
               <w:rPr>
-                <w:rFonts w:ascii="DejaVu Sans" w:hAnsi="DejaVu Sans" w:eastAsia="DejaVu Sans" w:cs="DejaVu Sans"/>
+                <w:rFonts w:ascii="Arial" w:hAnsi="Arial" w:eastAsia="Arial" w:cs="Arial"/>
                 <w:i w:val="false"/>
                 <w:b w:val="false"/>
                 <w:u w:val="none"/>
@@ -2228,7 +2228,7 @@
             </w:pPr>
             <w:r>
               <w:rPr>
-                <w:rFonts w:ascii="DejaVu Sans" w:hAnsi="DejaVu Sans" w:eastAsia="DejaVu Sans" w:cs="DejaVu Sans"/>
+                <w:rFonts w:ascii="Arial" w:hAnsi="Arial" w:eastAsia="Arial" w:cs="Arial"/>
                 <w:i w:val="false"/>
                 <w:b w:val="false"/>
                 <w:u w:val="none"/>
@@ -2243,7 +2243,7 @@
       </w:tr>
       <w:tr>
         <w:trPr>
-          <w:trHeight w:val="624" w:hRule="auto"/>
+          <w:trHeight w:val="612" w:hRule="auto"/>
         </w:trPr>
         body 6
         <w:tc>
@@ -2278,7 +2278,7 @@
             </w:pPr>
             <w:r>
               <w:rPr>
-                <w:rFonts w:ascii="DejaVu Sans" w:hAnsi="DejaVu Sans" w:eastAsia="DejaVu Sans" w:cs="DejaVu Sans"/>
+                <w:rFonts w:ascii="Arial" w:hAnsi="Arial" w:eastAsia="Arial" w:cs="Arial"/>
                 <w:i w:val="false"/>
                 <w:b w:val="false"/>
                 <w:u w:val="none"/>
@@ -2322,7 +2322,7 @@
             </w:pPr>
             <w:r>
               <w:rPr>
-                <w:rFonts w:ascii="DejaVu Sans" w:hAnsi="DejaVu Sans" w:eastAsia="DejaVu Sans" w:cs="DejaVu Sans"/>
+                <w:rFonts w:ascii="Arial" w:hAnsi="Arial" w:eastAsia="Arial" w:cs="Arial"/>
                 <w:i w:val="false"/>
                 <w:b w:val="false"/>
                 <w:u w:val="none"/>
@@ -2366,7 +2366,7 @@
             </w:pPr>
             <w:r>
               <w:rPr>
-                <w:rFonts w:ascii="DejaVu Sans" w:hAnsi="DejaVu Sans" w:eastAsia="DejaVu Sans" w:cs="DejaVu Sans"/>
+                <w:rFonts w:ascii="Arial" w:hAnsi="Arial" w:eastAsia="Arial" w:cs="Arial"/>
                 <w:i w:val="false"/>
                 <w:b w:val="false"/>
                 <w:u w:val="none"/>
@@ -2410,7 +2410,7 @@
             </w:pPr>
             <w:r>
               <w:rPr>
-                <w:rFonts w:ascii="DejaVu Sans" w:hAnsi="DejaVu Sans" w:eastAsia="DejaVu Sans" w:cs="DejaVu Sans"/>
+                <w:rFonts w:ascii="Arial" w:hAnsi="Arial" w:eastAsia="Arial" w:cs="Arial"/>
                 <w:i w:val="false"/>
                 <w:b w:val="false"/>
                 <w:u w:val="none"/>
@@ -2454,7 +2454,7 @@
             </w:pPr>
             <w:r>
               <w:rPr>
-                <w:rFonts w:ascii="DejaVu Sans" w:hAnsi="DejaVu Sans" w:eastAsia="DejaVu Sans" w:cs="DejaVu Sans"/>
+                <w:rFonts w:ascii="Arial" w:hAnsi="Arial" w:eastAsia="Arial" w:cs="Arial"/>
                 <w:i w:val="false"/>
                 <w:b w:val="false"/>
                 <w:u w:val="none"/>
@@ -2498,7 +2498,7 @@
             </w:pPr>
             <w:r>
               <w:rPr>
-                <w:rFonts w:ascii="DejaVu Sans" w:hAnsi="DejaVu Sans" w:eastAsia="DejaVu Sans" w:cs="DejaVu Sans"/>
+                <w:rFonts w:ascii="Arial" w:hAnsi="Arial" w:eastAsia="Arial" w:cs="Arial"/>
                 <w:i w:val="false"/>
                 <w:b w:val="false"/>
                 <w:u w:val="none"/>
@@ -2542,7 +2542,7 @@
             </w:pPr>
             <w:r>
               <w:rPr>
-                <w:rFonts w:ascii="DejaVu Sans" w:hAnsi="DejaVu Sans" w:eastAsia="DejaVu Sans" w:cs="DejaVu Sans"/>
+                <w:rFonts w:ascii="Arial" w:hAnsi="Arial" w:eastAsia="Arial" w:cs="Arial"/>
                 <w:i w:val="false"/>
                 <w:b w:val="false"/>
                 <w:u w:val="none"/>
@@ -2586,7 +2586,7 @@
             </w:pPr>
             <w:r>
               <w:rPr>
-                <w:rFonts w:ascii="DejaVu Sans" w:hAnsi="DejaVu Sans" w:eastAsia="DejaVu Sans" w:cs="DejaVu Sans"/>
+                <w:rFonts w:ascii="Arial" w:hAnsi="Arial" w:eastAsia="Arial" w:cs="Arial"/>
                 <w:i w:val="false"/>
                 <w:b w:val="false"/>
                 <w:u w:val="none"/>
@@ -2601,7 +2601,7 @@
       </w:tr>
       <w:tr>
         <w:trPr>
-          <w:trHeight w:val="581" w:hRule="auto"/>
+          <w:trHeight w:val="574" w:hRule="auto"/>
         </w:trPr>
         body 7
         <w:tc>
@@ -2636,7 +2636,7 @@
             </w:pPr>
             <w:r>
               <w:rPr>
-                <w:rFonts w:ascii="DejaVu Sans" w:hAnsi="DejaVu Sans" w:eastAsia="DejaVu Sans" w:cs="DejaVu Sans"/>
+                <w:rFonts w:ascii="Arial" w:hAnsi="Arial" w:eastAsia="Arial" w:cs="Arial"/>
                 <w:i w:val="false"/>
                 <w:b w:val="false"/>
                 <w:u w:val="none"/>
@@ -2680,7 +2680,7 @@
             </w:pPr>
             <w:r>
               <w:rPr>
-                <w:rFonts w:ascii="DejaVu Sans" w:hAnsi="DejaVu Sans" w:eastAsia="DejaVu Sans" w:cs="DejaVu Sans"/>
+                <w:rFonts w:ascii="Arial" w:hAnsi="Arial" w:eastAsia="Arial" w:cs="Arial"/>
                 <w:i w:val="false"/>
                 <w:b w:val="false"/>
                 <w:u w:val="none"/>
@@ -2724,7 +2724,7 @@
             </w:pPr>
             <w:r>
               <w:rPr>
-                <w:rFonts w:ascii="DejaVu Sans" w:hAnsi="DejaVu Sans" w:eastAsia="DejaVu Sans" w:cs="DejaVu Sans"/>
+                <w:rFonts w:ascii="Arial" w:hAnsi="Arial" w:eastAsia="Arial" w:cs="Arial"/>
                 <w:i w:val="false"/>
                 <w:b w:val="false"/>
                 <w:u w:val="none"/>
@@ -2768,7 +2768,7 @@
             </w:pPr>
             <w:r>
               <w:rPr>
-                <w:rFonts w:ascii="DejaVu Sans" w:hAnsi="DejaVu Sans" w:eastAsia="DejaVu Sans" w:cs="DejaVu Sans"/>
+                <w:rFonts w:ascii="Arial" w:hAnsi="Arial" w:eastAsia="Arial" w:cs="Arial"/>
                 <w:i w:val="false"/>
                 <w:b w:val="false"/>
                 <w:u w:val="none"/>
@@ -2812,7 +2812,7 @@
             </w:pPr>
             <w:r>
               <w:rPr>
-                <w:rFonts w:ascii="DejaVu Sans" w:hAnsi="DejaVu Sans" w:eastAsia="DejaVu Sans" w:cs="DejaVu Sans"/>
+                <w:rFonts w:ascii="Arial" w:hAnsi="Arial" w:eastAsia="Arial" w:cs="Arial"/>
                 <w:i w:val="false"/>
                 <w:b w:val="false"/>
                 <w:u w:val="none"/>
@@ -2856,7 +2856,7 @@
             </w:pPr>
             <w:r>
               <w:rPr>
-                <w:rFonts w:ascii="DejaVu Sans" w:hAnsi="DejaVu Sans" w:eastAsia="DejaVu Sans" w:cs="DejaVu Sans"/>
+                <w:rFonts w:ascii="Arial" w:hAnsi="Arial" w:eastAsia="Arial" w:cs="Arial"/>
                 <w:i w:val="false"/>
                 <w:b w:val="false"/>
                 <w:u w:val="none"/>
@@ -2900,7 +2900,7 @@
             </w:pPr>
             <w:r>
               <w:rPr>
-                <w:rFonts w:ascii="DejaVu Sans" w:hAnsi="DejaVu Sans" w:eastAsia="DejaVu Sans" w:cs="DejaVu Sans"/>
+                <w:rFonts w:ascii="Arial" w:hAnsi="Arial" w:eastAsia="Arial" w:cs="Arial"/>
                 <w:i w:val="false"/>
                 <w:b w:val="false"/>
                 <w:u w:val="none"/>
@@ -2944,7 +2944,7 @@
             </w:pPr>
             <w:r>
               <w:rPr>
-                <w:rFonts w:ascii="DejaVu Sans" w:hAnsi="DejaVu Sans" w:eastAsia="DejaVu Sans" w:cs="DejaVu Sans"/>
+                <w:rFonts w:ascii="Arial" w:hAnsi="Arial" w:eastAsia="Arial" w:cs="Arial"/>
                 <w:i w:val="false"/>
                 <w:b w:val="false"/>
                 <w:u w:val="none"/>
@@ -2959,7 +2959,7 @@
       </w:tr>
       <w:tr>
         <w:trPr>
-          <w:trHeight w:val="580" w:hRule="auto"/>
+          <w:trHeight w:val="574" w:hRule="auto"/>
         </w:trPr>
         body 8
         <w:tc>
@@ -2994,7 +2994,7 @@
             </w:pPr>
             <w:r>
               <w:rPr>
-                <w:rFonts w:ascii="DejaVu Sans" w:hAnsi="DejaVu Sans" w:eastAsia="DejaVu Sans" w:cs="DejaVu Sans"/>
+                <w:rFonts w:ascii="Arial" w:hAnsi="Arial" w:eastAsia="Arial" w:cs="Arial"/>
                 <w:i w:val="false"/>
                 <w:b w:val="false"/>
                 <w:u w:val="none"/>
@@ -3038,7 +3038,7 @@
             </w:pPr>
             <w:r>
               <w:rPr>
-                <w:rFonts w:ascii="DejaVu Sans" w:hAnsi="DejaVu Sans" w:eastAsia="DejaVu Sans" w:cs="DejaVu Sans"/>
+                <w:rFonts w:ascii="Arial" w:hAnsi="Arial" w:eastAsia="Arial" w:cs="Arial"/>
                 <w:i w:val="false"/>
                 <w:b w:val="false"/>
                 <w:u w:val="none"/>
@@ -3082,7 +3082,7 @@
             </w:pPr>
             <w:r>
               <w:rPr>
-                <w:rFonts w:ascii="DejaVu Sans" w:hAnsi="DejaVu Sans" w:eastAsia="DejaVu Sans" w:cs="DejaVu Sans"/>
+                <w:rFonts w:ascii="Arial" w:hAnsi="Arial" w:eastAsia="Arial" w:cs="Arial"/>
                 <w:i w:val="false"/>
                 <w:b w:val="false"/>
                 <w:u w:val="none"/>
@@ -3126,7 +3126,7 @@
             </w:pPr>
             <w:r>
               <w:rPr>
-                <w:rFonts w:ascii="DejaVu Sans" w:hAnsi="DejaVu Sans" w:eastAsia="DejaVu Sans" w:cs="DejaVu Sans"/>
+                <w:rFonts w:ascii="Arial" w:hAnsi="Arial" w:eastAsia="Arial" w:cs="Arial"/>
                 <w:i w:val="false"/>
                 <w:b w:val="false"/>
                 <w:u w:val="none"/>
@@ -3170,7 +3170,7 @@
             </w:pPr>
             <w:r>
               <w:rPr>
-                <w:rFonts w:ascii="DejaVu Sans" w:hAnsi="DejaVu Sans" w:eastAsia="DejaVu Sans" w:cs="DejaVu Sans"/>
+                <w:rFonts w:ascii="Arial" w:hAnsi="Arial" w:eastAsia="Arial" w:cs="Arial"/>
                 <w:i w:val="false"/>
                 <w:b w:val="false"/>
                 <w:u w:val="none"/>
@@ -3214,7 +3214,7 @@
             </w:pPr>
             <w:r>
               <w:rPr>
-                <w:rFonts w:ascii="DejaVu Sans" w:hAnsi="DejaVu Sans" w:eastAsia="DejaVu Sans" w:cs="DejaVu Sans"/>
+                <w:rFonts w:ascii="Arial" w:hAnsi="Arial" w:eastAsia="Arial" w:cs="Arial"/>
                 <w:i w:val="false"/>
                 <w:b w:val="false"/>
                 <w:u w:val="none"/>
@@ -3258,7 +3258,7 @@
             </w:pPr>
             <w:r>
               <w:rPr>
-                <w:rFonts w:ascii="DejaVu Sans" w:hAnsi="DejaVu Sans" w:eastAsia="DejaVu Sans" w:cs="DejaVu Sans"/>
+                <w:rFonts w:ascii="Arial" w:hAnsi="Arial" w:eastAsia="Arial" w:cs="Arial"/>
                 <w:i w:val="false"/>
                 <w:b w:val="false"/>
                 <w:u w:val="none"/>
@@ -3302,7 +3302,7 @@
             </w:pPr>
             <w:r>
               <w:rPr>
-                <w:rFonts w:ascii="DejaVu Sans" w:hAnsi="DejaVu Sans" w:eastAsia="DejaVu Sans" w:cs="DejaVu Sans"/>
+                <w:rFonts w:ascii="Arial" w:hAnsi="Arial" w:eastAsia="Arial" w:cs="Arial"/>
                 <w:i w:val="false"/>
                 <w:b w:val="false"/>
                 <w:u w:val="none"/>
@@ -3317,7 +3317,7 @@
       </w:tr>
       <w:tr>
         <w:trPr>
-          <w:trHeight w:val="580" w:hRule="auto"/>
+          <w:trHeight w:val="574" w:hRule="auto"/>
         </w:trPr>
         body 9
         <w:tc>
@@ -3352,7 +3352,7 @@
             </w:pPr>
             <w:r>
               <w:rPr>
-                <w:rFonts w:ascii="DejaVu Sans" w:hAnsi="DejaVu Sans" w:eastAsia="DejaVu Sans" w:cs="DejaVu Sans"/>
+                <w:rFonts w:ascii="Arial" w:hAnsi="Arial" w:eastAsia="Arial" w:cs="Arial"/>
                 <w:i w:val="false"/>
                 <w:b w:val="false"/>
                 <w:u w:val="none"/>
@@ -3396,7 +3396,7 @@
             </w:pPr>
             <w:r>
               <w:rPr>
-                <w:rFonts w:ascii="DejaVu Sans" w:hAnsi="DejaVu Sans" w:eastAsia="DejaVu Sans" w:cs="DejaVu Sans"/>
+                <w:rFonts w:ascii="Arial" w:hAnsi="Arial" w:eastAsia="Arial" w:cs="Arial"/>
                 <w:i w:val="false"/>
                 <w:b w:val="false"/>
                 <w:u w:val="none"/>
@@ -3440,7 +3440,7 @@
             </w:pPr>
             <w:r>
               <w:rPr>
-                <w:rFonts w:ascii="DejaVu Sans" w:hAnsi="DejaVu Sans" w:eastAsia="DejaVu Sans" w:cs="DejaVu Sans"/>
+                <w:rFonts w:ascii="Arial" w:hAnsi="Arial" w:eastAsia="Arial" w:cs="Arial"/>
                 <w:i w:val="false"/>
                 <w:b w:val="false"/>
                 <w:u w:val="none"/>
@@ -3484,7 +3484,7 @@
             </w:pPr>
             <w:r>
               <w:rPr>
-                <w:rFonts w:ascii="DejaVu Sans" w:hAnsi="DejaVu Sans" w:eastAsia="DejaVu Sans" w:cs="DejaVu Sans"/>
+                <w:rFonts w:ascii="Arial" w:hAnsi="Arial" w:eastAsia="Arial" w:cs="Arial"/>
                 <w:i w:val="false"/>
                 <w:b w:val="false"/>
                 <w:u w:val="none"/>
@@ -3528,7 +3528,7 @@
             </w:pPr>
             <w:r>
               <w:rPr>
-                <w:rFonts w:ascii="DejaVu Sans" w:hAnsi="DejaVu Sans" w:eastAsia="DejaVu Sans" w:cs="DejaVu Sans"/>
+                <w:rFonts w:ascii="Arial" w:hAnsi="Arial" w:eastAsia="Arial" w:cs="Arial"/>
                 <w:i w:val="false"/>
                 <w:b w:val="false"/>
                 <w:u w:val="none"/>
@@ -3572,7 +3572,7 @@
             </w:pPr>
             <w:r>
               <w:rPr>
-                <w:rFonts w:ascii="DejaVu Sans" w:hAnsi="DejaVu Sans" w:eastAsia="DejaVu Sans" w:cs="DejaVu Sans"/>
+                <w:rFonts w:ascii="Arial" w:hAnsi="Arial" w:eastAsia="Arial" w:cs="Arial"/>
                 <w:i w:val="false"/>
                 <w:b w:val="false"/>
                 <w:u w:val="none"/>
@@ -3616,7 +3616,7 @@
             </w:pPr>
             <w:r>
               <w:rPr>
-                <w:rFonts w:ascii="DejaVu Sans" w:hAnsi="DejaVu Sans" w:eastAsia="DejaVu Sans" w:cs="DejaVu Sans"/>
+                <w:rFonts w:ascii="Arial" w:hAnsi="Arial" w:eastAsia="Arial" w:cs="Arial"/>
                 <w:i w:val="false"/>
                 <w:b w:val="false"/>
                 <w:u w:val="none"/>
@@ -3660,7 +3660,7 @@
             </w:pPr>
             <w:r>
               <w:rPr>
-                <w:rFonts w:ascii="DejaVu Sans" w:hAnsi="DejaVu Sans" w:eastAsia="DejaVu Sans" w:cs="DejaVu Sans"/>
+                <w:rFonts w:ascii="Arial" w:hAnsi="Arial" w:eastAsia="Arial" w:cs="Arial"/>
                 <w:i w:val="false"/>
                 <w:b w:val="false"/>
                 <w:u w:val="none"/>
@@ -3675,7 +3675,7 @@
       </w:tr>
       <w:tr>
         <w:trPr>
-          <w:trHeight w:val="580" w:hRule="auto"/>
+          <w:trHeight w:val="574" w:hRule="auto"/>
         </w:trPr>
         body10
         <w:tc>
@@ -3710,7 +3710,7 @@
             </w:pPr>
             <w:r>
               <w:rPr>
-                <w:rFonts w:ascii="DejaVu Sans" w:hAnsi="DejaVu Sans" w:eastAsia="DejaVu Sans" w:cs="DejaVu Sans"/>
+                <w:rFonts w:ascii="Arial" w:hAnsi="Arial" w:eastAsia="Arial" w:cs="Arial"/>
                 <w:i w:val="false"/>
                 <w:b w:val="false"/>
                 <w:u w:val="none"/>
@@ -3754,7 +3754,7 @@
             </w:pPr>
             <w:r>
               <w:rPr>
-                <w:rFonts w:ascii="DejaVu Sans" w:hAnsi="DejaVu Sans" w:eastAsia="DejaVu Sans" w:cs="DejaVu Sans"/>
+                <w:rFonts w:ascii="Arial" w:hAnsi="Arial" w:eastAsia="Arial" w:cs="Arial"/>
                 <w:i w:val="false"/>
                 <w:b w:val="false"/>
                 <w:u w:val="none"/>
@@ -3798,7 +3798,7 @@
             </w:pPr>
             <w:r>
               <w:rPr>
-                <w:rFonts w:ascii="DejaVu Sans" w:hAnsi="DejaVu Sans" w:eastAsia="DejaVu Sans" w:cs="DejaVu Sans"/>
+                <w:rFonts w:ascii="Arial" w:hAnsi="Arial" w:eastAsia="Arial" w:cs="Arial"/>
                 <w:i w:val="false"/>
                 <w:b w:val="false"/>
                 <w:u w:val="none"/>
@@ -3842,7 +3842,7 @@
             </w:pPr>
             <w:r>
               <w:rPr>
-                <w:rFonts w:ascii="DejaVu Sans" w:hAnsi="DejaVu Sans" w:eastAsia="DejaVu Sans" w:cs="DejaVu Sans"/>
+                <w:rFonts w:ascii="Arial" w:hAnsi="Arial" w:eastAsia="Arial" w:cs="Arial"/>
                 <w:i w:val="false"/>
                 <w:b w:val="false"/>
                 <w:u w:val="none"/>
@@ -3886,7 +3886,7 @@
             </w:pPr>
             <w:r>
               <w:rPr>
-                <w:rFonts w:ascii="DejaVu Sans" w:hAnsi="DejaVu Sans" w:eastAsia="DejaVu Sans" w:cs="DejaVu Sans"/>
+                <w:rFonts w:ascii="Arial" w:hAnsi="Arial" w:eastAsia="Arial" w:cs="Arial"/>
                 <w:i w:val="false"/>
                 <w:b w:val="false"/>
                 <w:u w:val="none"/>
@@ -3930,7 +3930,7 @@
             </w:pPr>
             <w:r>
               <w:rPr>
-                <w:rFonts w:ascii="DejaVu Sans" w:hAnsi="DejaVu Sans" w:eastAsia="DejaVu Sans" w:cs="DejaVu Sans"/>
+                <w:rFonts w:ascii="Arial" w:hAnsi="Arial" w:eastAsia="Arial" w:cs="Arial"/>
                 <w:i w:val="false"/>
                 <w:b w:val="false"/>
                 <w:u w:val="none"/>
@@ -3974,7 +3974,7 @@
             </w:pPr>
             <w:r>
               <w:rPr>
-                <w:rFonts w:ascii="DejaVu Sans" w:hAnsi="DejaVu Sans" w:eastAsia="DejaVu Sans" w:cs="DejaVu Sans"/>
+                <w:rFonts w:ascii="Arial" w:hAnsi="Arial" w:eastAsia="Arial" w:cs="Arial"/>
                 <w:i w:val="false"/>
                 <w:b w:val="false"/>
                 <w:u w:val="none"/>
@@ -4018,7 +4018,7 @@
             </w:pPr>
             <w:r>
               <w:rPr>
-                <w:rFonts w:ascii="DejaVu Sans" w:hAnsi="DejaVu Sans" w:eastAsia="DejaVu Sans" w:cs="DejaVu Sans"/>
+                <w:rFonts w:ascii="Arial" w:hAnsi="Arial" w:eastAsia="Arial" w:cs="Arial"/>
                 <w:i w:val="false"/>
                 <w:b w:val="false"/>
                 <w:u w:val="none"/>
@@ -4033,7 +4033,7 @@
       </w:tr>
       <w:tr>
         <w:trPr>
-          <w:trHeight w:val="594" w:hRule="auto"/>
+          <w:trHeight w:val="574" w:hRule="auto"/>
         </w:trPr>
         body11
         <w:tc>
@@ -4068,7 +4068,7 @@
             </w:pPr>
             <w:r>
               <w:rPr>
-                <w:rFonts w:ascii="DejaVu Sans" w:hAnsi="DejaVu Sans" w:eastAsia="DejaVu Sans" w:cs="DejaVu Sans"/>
+                <w:rFonts w:ascii="Arial" w:hAnsi="Arial" w:eastAsia="Arial" w:cs="Arial"/>
                 <w:i w:val="false"/>
                 <w:b w:val="false"/>
                 <w:u w:val="none"/>
@@ -4112,7 +4112,7 @@
             </w:pPr>
             <w:r>
               <w:rPr>
-                <w:rFonts w:ascii="DejaVu Sans" w:hAnsi="DejaVu Sans" w:eastAsia="DejaVu Sans" w:cs="DejaVu Sans"/>
+                <w:rFonts w:ascii="Arial" w:hAnsi="Arial" w:eastAsia="Arial" w:cs="Arial"/>
                 <w:i w:val="false"/>
                 <w:b w:val="false"/>
                 <w:u w:val="none"/>
@@ -4156,7 +4156,7 @@
             </w:pPr>
             <w:r>
               <w:rPr>
-                <w:rFonts w:ascii="DejaVu Sans" w:hAnsi="DejaVu Sans" w:eastAsia="DejaVu Sans" w:cs="DejaVu Sans"/>
+                <w:rFonts w:ascii="Arial" w:hAnsi="Arial" w:eastAsia="Arial" w:cs="Arial"/>
                 <w:i w:val="false"/>
                 <w:b w:val="false"/>
                 <w:u w:val="none"/>
@@ -4200,7 +4200,7 @@
             </w:pPr>
             <w:r>
               <w:rPr>
-                <w:rFonts w:ascii="DejaVu Sans" w:hAnsi="DejaVu Sans" w:eastAsia="DejaVu Sans" w:cs="DejaVu Sans"/>
+                <w:rFonts w:ascii="Arial" w:hAnsi="Arial" w:eastAsia="Arial" w:cs="Arial"/>
                 <w:i w:val="false"/>
                 <w:b w:val="false"/>
                 <w:u w:val="none"/>
@@ -4244,7 +4244,7 @@
             </w:pPr>
             <w:r>
               <w:rPr>
-                <w:rFonts w:ascii="DejaVu Sans" w:hAnsi="DejaVu Sans" w:eastAsia="DejaVu Sans" w:cs="DejaVu Sans"/>
+                <w:rFonts w:ascii="Arial" w:hAnsi="Arial" w:eastAsia="Arial" w:cs="Arial"/>
                 <w:i w:val="false"/>
                 <w:b w:val="false"/>
                 <w:u w:val="none"/>
@@ -4288,7 +4288,7 @@
             </w:pPr>
             <w:r>
               <w:rPr>
-                <w:rFonts w:ascii="DejaVu Sans" w:hAnsi="DejaVu Sans" w:eastAsia="DejaVu Sans" w:cs="DejaVu Sans"/>
+                <w:rFonts w:ascii="Arial" w:hAnsi="Arial" w:eastAsia="Arial" w:cs="Arial"/>
                 <w:i w:val="false"/>
                 <w:b w:val="false"/>
                 <w:u w:val="none"/>
@@ -4332,7 +4332,7 @@
             </w:pPr>
             <w:r>
               <w:rPr>
-                <w:rFonts w:ascii="DejaVu Sans" w:hAnsi="DejaVu Sans" w:eastAsia="DejaVu Sans" w:cs="DejaVu Sans"/>
+                <w:rFonts w:ascii="Arial" w:hAnsi="Arial" w:eastAsia="Arial" w:cs="Arial"/>
                 <w:i w:val="false"/>
                 <w:b w:val="false"/>
                 <w:u w:val="none"/>
@@ -4376,7 +4376,7 @@
             </w:pPr>
             <w:r>
               <w:rPr>
-                <w:rFonts w:ascii="DejaVu Sans" w:hAnsi="DejaVu Sans" w:eastAsia="DejaVu Sans" w:cs="DejaVu Sans"/>
+                <w:rFonts w:ascii="Arial" w:hAnsi="Arial" w:eastAsia="Arial" w:cs="Arial"/>
                 <w:i w:val="false"/>
                 <w:b w:val="false"/>
                 <w:u w:val="none"/>
@@ -4391,7 +4391,7 @@
       </w:tr>
       <w:tr>
         <w:trPr>
-          <w:trHeight w:val="594" w:hRule="auto"/>
+          <w:trHeight w:val="574" w:hRule="auto"/>
         </w:trPr>
         body12
         <w:tc>
@@ -4426,7 +4426,7 @@
             </w:pPr>
             <w:r>
               <w:rPr>
-                <w:rFonts w:ascii="DejaVu Sans" w:hAnsi="DejaVu Sans" w:eastAsia="DejaVu Sans" w:cs="DejaVu Sans"/>
+                <w:rFonts w:ascii="Arial" w:hAnsi="Arial" w:eastAsia="Arial" w:cs="Arial"/>
                 <w:i w:val="false"/>
                 <w:b w:val="false"/>
                 <w:u w:val="none"/>
@@ -4470,7 +4470,7 @@
             </w:pPr>
             <w:r>
               <w:rPr>
-                <w:rFonts w:ascii="DejaVu Sans" w:hAnsi="DejaVu Sans" w:eastAsia="DejaVu Sans" w:cs="DejaVu Sans"/>
+                <w:rFonts w:ascii="Arial" w:hAnsi="Arial" w:eastAsia="Arial" w:cs="Arial"/>
                 <w:i w:val="false"/>
                 <w:b w:val="false"/>
                 <w:u w:val="none"/>
@@ -4514,7 +4514,7 @@
             </w:pPr>
             <w:r>
               <w:rPr>
-                <w:rFonts w:ascii="DejaVu Sans" w:hAnsi="DejaVu Sans" w:eastAsia="DejaVu Sans" w:cs="DejaVu Sans"/>
+                <w:rFonts w:ascii="Arial" w:hAnsi="Arial" w:eastAsia="Arial" w:cs="Arial"/>
                 <w:i w:val="false"/>
                 <w:b w:val="false"/>
                 <w:u w:val="none"/>
@@ -4558,7 +4558,7 @@
             </w:pPr>
             <w:r>
               <w:rPr>
-                <w:rFonts w:ascii="DejaVu Sans" w:hAnsi="DejaVu Sans" w:eastAsia="DejaVu Sans" w:cs="DejaVu Sans"/>
+                <w:rFonts w:ascii="Arial" w:hAnsi="Arial" w:eastAsia="Arial" w:cs="Arial"/>
                 <w:i w:val="false"/>
                 <w:b w:val="false"/>
                 <w:u w:val="none"/>
@@ -4602,7 +4602,7 @@
             </w:pPr>
             <w:r>
               <w:rPr>
-                <w:rFonts w:ascii="DejaVu Sans" w:hAnsi="DejaVu Sans" w:eastAsia="DejaVu Sans" w:cs="DejaVu Sans"/>
+                <w:rFonts w:ascii="Arial" w:hAnsi="Arial" w:eastAsia="Arial" w:cs="Arial"/>
                 <w:i w:val="false"/>
                 <w:b w:val="false"/>
                 <w:u w:val="none"/>
@@ -4646,7 +4646,7 @@
             </w:pPr>
             <w:r>
               <w:rPr>
-                <w:rFonts w:ascii="DejaVu Sans" w:hAnsi="DejaVu Sans" w:eastAsia="DejaVu Sans" w:cs="DejaVu Sans"/>
+                <w:rFonts w:ascii="Arial" w:hAnsi="Arial" w:eastAsia="Arial" w:cs="Arial"/>
                 <w:i w:val="false"/>
                 <w:b w:val="false"/>
                 <w:u w:val="none"/>
@@ -4690,7 +4690,7 @@
             </w:pPr>
             <w:r>
               <w:rPr>
-                <w:rFonts w:ascii="DejaVu Sans" w:hAnsi="DejaVu Sans" w:eastAsia="DejaVu Sans" w:cs="DejaVu Sans"/>
+                <w:rFonts w:ascii="Arial" w:hAnsi="Arial" w:eastAsia="Arial" w:cs="Arial"/>
                 <w:i w:val="false"/>
                 <w:b w:val="false"/>
                 <w:u w:val="none"/>
@@ -4734,7 +4734,7 @@
             </w:pPr>
             <w:r>
               <w:rPr>
-                <w:rFonts w:ascii="DejaVu Sans" w:hAnsi="DejaVu Sans" w:eastAsia="DejaVu Sans" w:cs="DejaVu Sans"/>
+                <w:rFonts w:ascii="Arial" w:hAnsi="Arial" w:eastAsia="Arial" w:cs="Arial"/>
                 <w:i w:val="false"/>
                 <w:b w:val="false"/>
                 <w:u w:val="none"/>
@@ -4749,7 +4749,7 @@
       </w:tr>
       <w:tr>
         <w:trPr>
-          <w:trHeight w:val="594" w:hRule="auto"/>
+          <w:trHeight w:val="574" w:hRule="auto"/>
         </w:trPr>
         body13
         <w:tc>
@@ -4784,7 +4784,7 @@
             </w:pPr>
             <w:r>
               <w:rPr>
-                <w:rFonts w:ascii="DejaVu Sans" w:hAnsi="DejaVu Sans" w:eastAsia="DejaVu Sans" w:cs="DejaVu Sans"/>
+                <w:rFonts w:ascii="Arial" w:hAnsi="Arial" w:eastAsia="Arial" w:cs="Arial"/>
                 <w:i w:val="false"/>
                 <w:b w:val="false"/>
                 <w:u w:val="none"/>
@@ -4828,7 +4828,7 @@
             </w:pPr>
             <w:r>
               <w:rPr>
-                <w:rFonts w:ascii="DejaVu Sans" w:hAnsi="DejaVu Sans" w:eastAsia="DejaVu Sans" w:cs="DejaVu Sans"/>
+                <w:rFonts w:ascii="Arial" w:hAnsi="Arial" w:eastAsia="Arial" w:cs="Arial"/>
                 <w:i w:val="false"/>
                 <w:b w:val="false"/>
                 <w:u w:val="none"/>
@@ -4872,7 +4872,7 @@
             </w:pPr>
             <w:r>
               <w:rPr>
-                <w:rFonts w:ascii="DejaVu Sans" w:hAnsi="DejaVu Sans" w:eastAsia="DejaVu Sans" w:cs="DejaVu Sans"/>
+                <w:rFonts w:ascii="Arial" w:hAnsi="Arial" w:eastAsia="Arial" w:cs="Arial"/>
                 <w:i w:val="false"/>
                 <w:b w:val="false"/>
                 <w:u w:val="none"/>
@@ -4916,7 +4916,7 @@
             </w:pPr>
             <w:r>
               <w:rPr>
-                <w:rFonts w:ascii="DejaVu Sans" w:hAnsi="DejaVu Sans" w:eastAsia="DejaVu Sans" w:cs="DejaVu Sans"/>
+                <w:rFonts w:ascii="Arial" w:hAnsi="Arial" w:eastAsia="Arial" w:cs="Arial"/>
                 <w:i w:val="false"/>
                 <w:b w:val="false"/>
                 <w:u w:val="none"/>
@@ -4960,7 +4960,7 @@
             </w:pPr>
             <w:r>
               <w:rPr>
-                <w:rFonts w:ascii="DejaVu Sans" w:hAnsi="DejaVu Sans" w:eastAsia="DejaVu Sans" w:cs="DejaVu Sans"/>
+                <w:rFonts w:ascii="Arial" w:hAnsi="Arial" w:eastAsia="Arial" w:cs="Arial"/>
                 <w:i w:val="false"/>
                 <w:b w:val="false"/>
                 <w:u w:val="none"/>
@@ -5004,7 +5004,7 @@
             </w:pPr>
             <w:r>
               <w:rPr>
-                <w:rFonts w:ascii="DejaVu Sans" w:hAnsi="DejaVu Sans" w:eastAsia="DejaVu Sans" w:cs="DejaVu Sans"/>
+                <w:rFonts w:ascii="Arial" w:hAnsi="Arial" w:eastAsia="Arial" w:cs="Arial"/>
                 <w:i w:val="false"/>
                 <w:b w:val="false"/>
                 <w:u w:val="none"/>
@@ -5048,7 +5048,7 @@
             </w:pPr>
             <w:r>
               <w:rPr>
-                <w:rFonts w:ascii="DejaVu Sans" w:hAnsi="DejaVu Sans" w:eastAsia="DejaVu Sans" w:cs="DejaVu Sans"/>
+                <w:rFonts w:ascii="Arial" w:hAnsi="Arial" w:eastAsia="Arial" w:cs="Arial"/>
                 <w:i w:val="false"/>
                 <w:b w:val="false"/>
                 <w:u w:val="none"/>
@@ -5092,7 +5092,7 @@
             </w:pPr>
             <w:r>
               <w:rPr>
-                <w:rFonts w:ascii="DejaVu Sans" w:hAnsi="DejaVu Sans" w:eastAsia="DejaVu Sans" w:cs="DejaVu Sans"/>
+                <w:rFonts w:ascii="Arial" w:hAnsi="Arial" w:eastAsia="Arial" w:cs="Arial"/>
                 <w:i w:val="false"/>
                 <w:b w:val="false"/>
                 <w:u w:val="none"/>
@@ -5107,7 +5107,7 @@
       </w:tr>
       <w:tr>
         <w:trPr>
-          <w:trHeight w:val="594" w:hRule="auto"/>
+          <w:trHeight w:val="574" w:hRule="auto"/>
         </w:trPr>
         body14
         <w:tc>
@@ -5142,7 +5142,7 @@
             </w:pPr>
             <w:r>
               <w:rPr>
-                <w:rFonts w:ascii="DejaVu Sans" w:hAnsi="DejaVu Sans" w:eastAsia="DejaVu Sans" w:cs="DejaVu Sans"/>
+                <w:rFonts w:ascii="Arial" w:hAnsi="Arial" w:eastAsia="Arial" w:cs="Arial"/>
                 <w:i w:val="false"/>
                 <w:b w:val="false"/>
                 <w:u w:val="none"/>
@@ -5186,7 +5186,7 @@
             </w:pPr>
             <w:r>
               <w:rPr>
-                <w:rFonts w:ascii="DejaVu Sans" w:hAnsi="DejaVu Sans" w:eastAsia="DejaVu Sans" w:cs="DejaVu Sans"/>
+                <w:rFonts w:ascii="Arial" w:hAnsi="Arial" w:eastAsia="Arial" w:cs="Arial"/>
                 <w:i w:val="false"/>
                 <w:b w:val="false"/>
                 <w:u w:val="none"/>
@@ -5230,7 +5230,7 @@
             </w:pPr>
             <w:r>
               <w:rPr>
-                <w:rFonts w:ascii="DejaVu Sans" w:hAnsi="DejaVu Sans" w:eastAsia="DejaVu Sans" w:cs="DejaVu Sans"/>
+                <w:rFonts w:ascii="Arial" w:hAnsi="Arial" w:eastAsia="Arial" w:cs="Arial"/>
                 <w:i w:val="false"/>
                 <w:b w:val="false"/>
                 <w:u w:val="none"/>
@@ -5274,7 +5274,7 @@
             </w:pPr>
             <w:r>
               <w:rPr>
-                <w:rFonts w:ascii="DejaVu Sans" w:hAnsi="DejaVu Sans" w:eastAsia="DejaVu Sans" w:cs="DejaVu Sans"/>
+                <w:rFonts w:ascii="Arial" w:hAnsi="Arial" w:eastAsia="Arial" w:cs="Arial"/>
                 <w:i w:val="false"/>
                 <w:b w:val="false"/>
                 <w:u w:val="none"/>
@@ -5318,7 +5318,7 @@
             </w:pPr>
             <w:r>
               <w:rPr>
-                <w:rFonts w:ascii="DejaVu Sans" w:hAnsi="DejaVu Sans" w:eastAsia="DejaVu Sans" w:cs="DejaVu Sans"/>
+                <w:rFonts w:ascii="Arial" w:hAnsi="Arial" w:eastAsia="Arial" w:cs="Arial"/>
                 <w:i w:val="false"/>
                 <w:b w:val="false"/>
                 <w:u w:val="none"/>
@@ -5362,7 +5362,7 @@
             </w:pPr>
             <w:r>
               <w:rPr>
-                <w:rFonts w:ascii="DejaVu Sans" w:hAnsi="DejaVu Sans" w:eastAsia="DejaVu Sans" w:cs="DejaVu Sans"/>
+                <w:rFonts w:ascii="Arial" w:hAnsi="Arial" w:eastAsia="Arial" w:cs="Arial"/>
                 <w:i w:val="false"/>
                 <w:b w:val="false"/>
                 <w:u w:val="none"/>
@@ -5406,7 +5406,7 @@
             </w:pPr>
             <w:r>
               <w:rPr>
-                <w:rFonts w:ascii="DejaVu Sans" w:hAnsi="DejaVu Sans" w:eastAsia="DejaVu Sans" w:cs="DejaVu Sans"/>
+                <w:rFonts w:ascii="Arial" w:hAnsi="Arial" w:eastAsia="Arial" w:cs="Arial"/>
                 <w:i w:val="false"/>
                 <w:b w:val="false"/>
                 <w:u w:val="none"/>
@@ -5450,7 +5450,7 @@
             </w:pPr>
             <w:r>
               <w:rPr>
-                <w:rFonts w:ascii="DejaVu Sans" w:hAnsi="DejaVu Sans" w:eastAsia="DejaVu Sans" w:cs="DejaVu Sans"/>
+                <w:rFonts w:ascii="Arial" w:hAnsi="Arial" w:eastAsia="Arial" w:cs="Arial"/>
                 <w:i w:val="false"/>
                 <w:b w:val="false"/>
                 <w:u w:val="none"/>
@@ -5465,7 +5465,7 @@
       </w:tr>
       <w:tr>
         <w:trPr>
-          <w:trHeight w:val="594" w:hRule="auto"/>
+          <w:trHeight w:val="574" w:hRule="auto"/>
         </w:trPr>
         body15
         <w:tc>
@@ -5500,7 +5500,7 @@
             </w:pPr>
             <w:r>
               <w:rPr>
-                <w:rFonts w:ascii="DejaVu Sans" w:hAnsi="DejaVu Sans" w:eastAsia="DejaVu Sans" w:cs="DejaVu Sans"/>
+                <w:rFonts w:ascii="Arial" w:hAnsi="Arial" w:eastAsia="Arial" w:cs="Arial"/>
                 <w:i w:val="false"/>
                 <w:b w:val="false"/>
                 <w:u w:val="none"/>
@@ -5544,7 +5544,7 @@
             </w:pPr>
             <w:r>
               <w:rPr>
-                <w:rFonts w:ascii="DejaVu Sans" w:hAnsi="DejaVu Sans" w:eastAsia="DejaVu Sans" w:cs="DejaVu Sans"/>
+                <w:rFonts w:ascii="Arial" w:hAnsi="Arial" w:eastAsia="Arial" w:cs="Arial"/>
                 <w:i w:val="false"/>
                 <w:b w:val="false"/>
                 <w:u w:val="none"/>
@@ -5588,7 +5588,7 @@
             </w:pPr>
             <w:r>
               <w:rPr>
-                <w:rFonts w:ascii="DejaVu Sans" w:hAnsi="DejaVu Sans" w:eastAsia="DejaVu Sans" w:cs="DejaVu Sans"/>
+                <w:rFonts w:ascii="Arial" w:hAnsi="Arial" w:eastAsia="Arial" w:cs="Arial"/>
                 <w:i w:val="false"/>
                 <w:b w:val="false"/>
                 <w:u w:val="none"/>
@@ -5632,7 +5632,7 @@
             </w:pPr>
             <w:r>
               <w:rPr>
-                <w:rFonts w:ascii="DejaVu Sans" w:hAnsi="DejaVu Sans" w:eastAsia="DejaVu Sans" w:cs="DejaVu Sans"/>
+                <w:rFonts w:ascii="Arial" w:hAnsi="Arial" w:eastAsia="Arial" w:cs="Arial"/>
                 <w:i w:val="false"/>
                 <w:b w:val="false"/>
                 <w:u w:val="none"/>
@@ -5676,7 +5676,7 @@
             </w:pPr>
             <w:r>
               <w:rPr>
-                <w:rFonts w:ascii="DejaVu Sans" w:hAnsi="DejaVu Sans" w:eastAsia="DejaVu Sans" w:cs="DejaVu Sans"/>
+                <w:rFonts w:ascii="Arial" w:hAnsi="Arial" w:eastAsia="Arial" w:cs="Arial"/>
                 <w:i w:val="false"/>
                 <w:b w:val="false"/>
                 <w:u w:val="none"/>
@@ -5720,7 +5720,7 @@
             </w:pPr>
             <w:r>
               <w:rPr>
-                <w:rFonts w:ascii="DejaVu Sans" w:hAnsi="DejaVu Sans" w:eastAsia="DejaVu Sans" w:cs="DejaVu Sans"/>
+                <w:rFonts w:ascii="Arial" w:hAnsi="Arial" w:eastAsia="Arial" w:cs="Arial"/>
                 <w:i w:val="false"/>
                 <w:b w:val="false"/>
                 <w:u w:val="none"/>
@@ -5764,7 +5764,7 @@
             </w:pPr>
             <w:r>
               <w:rPr>
-                <w:rFonts w:ascii="DejaVu Sans" w:hAnsi="DejaVu Sans" w:eastAsia="DejaVu Sans" w:cs="DejaVu Sans"/>
+                <w:rFonts w:ascii="Arial" w:hAnsi="Arial" w:eastAsia="Arial" w:cs="Arial"/>
                 <w:i w:val="false"/>
                 <w:b w:val="false"/>
                 <w:u w:val="none"/>
@@ -5808,7 +5808,7 @@
             </w:pPr>
             <w:r>
               <w:rPr>
-                <w:rFonts w:ascii="DejaVu Sans" w:hAnsi="DejaVu Sans" w:eastAsia="DejaVu Sans" w:cs="DejaVu Sans"/>
+                <w:rFonts w:ascii="Arial" w:hAnsi="Arial" w:eastAsia="Arial" w:cs="Arial"/>
                 <w:i w:val="false"/>
                 <w:b w:val="false"/>
                 <w:u w:val="none"/>
@@ -5823,7 +5823,7 @@
       </w:tr>
       <w:tr>
         <w:trPr>
-          <w:trHeight w:val="594" w:hRule="auto"/>
+          <w:trHeight w:val="574" w:hRule="auto"/>
         </w:trPr>
         body16
         <w:tc>
@@ -5858,7 +5858,7 @@
             </w:pPr>
             <w:r>
               <w:rPr>
-                <w:rFonts w:ascii="DejaVu Sans" w:hAnsi="DejaVu Sans" w:eastAsia="DejaVu Sans" w:cs="DejaVu Sans"/>
+                <w:rFonts w:ascii="Arial" w:hAnsi="Arial" w:eastAsia="Arial" w:cs="Arial"/>
                 <w:i w:val="false"/>
                 <w:b w:val="false"/>
                 <w:u w:val="none"/>
@@ -5902,7 +5902,7 @@
             </w:pPr>
             <w:r>
               <w:rPr>
-                <w:rFonts w:ascii="DejaVu Sans" w:hAnsi="DejaVu Sans" w:eastAsia="DejaVu Sans" w:cs="DejaVu Sans"/>
+                <w:rFonts w:ascii="Arial" w:hAnsi="Arial" w:eastAsia="Arial" w:cs="Arial"/>
                 <w:i w:val="false"/>
                 <w:b w:val="false"/>
                 <w:u w:val="none"/>
@@ -5946,7 +5946,7 @@
             </w:pPr>
             <w:r>
               <w:rPr>
-                <w:rFonts w:ascii="DejaVu Sans" w:hAnsi="DejaVu Sans" w:eastAsia="DejaVu Sans" w:cs="DejaVu Sans"/>
+                <w:rFonts w:ascii="Arial" w:hAnsi="Arial" w:eastAsia="Arial" w:cs="Arial"/>
                 <w:i w:val="false"/>
                 <w:b w:val="false"/>
                 <w:u w:val="none"/>
@@ -5990,7 +5990,7 @@
             </w:pPr>
             <w:r>
               <w:rPr>
-                <w:rFonts w:ascii="DejaVu Sans" w:hAnsi="DejaVu Sans" w:eastAsia="DejaVu Sans" w:cs="DejaVu Sans"/>
+                <w:rFonts w:ascii="Arial" w:hAnsi="Arial" w:eastAsia="Arial" w:cs="Arial"/>
                 <w:i w:val="false"/>
                 <w:b w:val="false"/>
                 <w:u w:val="none"/>
@@ -6034,7 +6034,7 @@
             </w:pPr>
             <w:r>
               <w:rPr>
-                <w:rFonts w:ascii="DejaVu Sans" w:hAnsi="DejaVu Sans" w:eastAsia="DejaVu Sans" w:cs="DejaVu Sans"/>
+                <w:rFonts w:ascii="Arial" w:hAnsi="Arial" w:eastAsia="Arial" w:cs="Arial"/>
                 <w:i w:val="false"/>
                 <w:b w:val="false"/>
                 <w:u w:val="none"/>
@@ -6078,7 +6078,7 @@
             </w:pPr>
             <w:r>
               <w:rPr>
-                <w:rFonts w:ascii="DejaVu Sans" w:hAnsi="DejaVu Sans" w:eastAsia="DejaVu Sans" w:cs="DejaVu Sans"/>
+                <w:rFonts w:ascii="Arial" w:hAnsi="Arial" w:eastAsia="Arial" w:cs="Arial"/>
                 <w:i w:val="false"/>
                 <w:b w:val="false"/>
                 <w:u w:val="none"/>
@@ -6122,7 +6122,7 @@
             </w:pPr>
             <w:r>
               <w:rPr>
-                <w:rFonts w:ascii="DejaVu Sans" w:hAnsi="DejaVu Sans" w:eastAsia="DejaVu Sans" w:cs="DejaVu Sans"/>
+                <w:rFonts w:ascii="Arial" w:hAnsi="Arial" w:eastAsia="Arial" w:cs="Arial"/>
                 <w:i w:val="false"/>
                 <w:b w:val="false"/>
                 <w:u w:val="none"/>
@@ -6166,7 +6166,7 @@
             </w:pPr>
             <w:r>
               <w:rPr>
-                <w:rFonts w:ascii="DejaVu Sans" w:hAnsi="DejaVu Sans" w:eastAsia="DejaVu Sans" w:cs="DejaVu Sans"/>
+                <w:rFonts w:ascii="Arial" w:hAnsi="Arial" w:eastAsia="Arial" w:cs="Arial"/>
                 <w:i w:val="false"/>
                 <w:b w:val="false"/>
                 <w:u w:val="none"/>
@@ -6181,7 +6181,7 @@
       </w:tr>
       <w:tr>
         <w:trPr>
-          <w:trHeight w:val="594" w:hRule="auto"/>
+          <w:trHeight w:val="574" w:hRule="auto"/>
         </w:trPr>
         body17
         <w:tc>
@@ -6216,7 +6216,7 @@
             </w:pPr>
             <w:r>
               <w:rPr>
-                <w:rFonts w:ascii="DejaVu Sans" w:hAnsi="DejaVu Sans" w:eastAsia="DejaVu Sans" w:cs="DejaVu Sans"/>
+                <w:rFonts w:ascii="Arial" w:hAnsi="Arial" w:eastAsia="Arial" w:cs="Arial"/>
                 <w:i w:val="false"/>
                 <w:b w:val="false"/>
                 <w:u w:val="none"/>
@@ -6260,7 +6260,7 @@
             </w:pPr>
             <w:r>
               <w:rPr>
-                <w:rFonts w:ascii="DejaVu Sans" w:hAnsi="DejaVu Sans" w:eastAsia="DejaVu Sans" w:cs="DejaVu Sans"/>
+                <w:rFonts w:ascii="Arial" w:hAnsi="Arial" w:eastAsia="Arial" w:cs="Arial"/>
                 <w:i w:val="false"/>
                 <w:b w:val="false"/>
                 <w:u w:val="none"/>
@@ -6304,7 +6304,7 @@
             </w:pPr>
             <w:r>
               <w:rPr>
-                <w:rFonts w:ascii="DejaVu Sans" w:hAnsi="DejaVu Sans" w:eastAsia="DejaVu Sans" w:cs="DejaVu Sans"/>
+                <w:rFonts w:ascii="Arial" w:hAnsi="Arial" w:eastAsia="Arial" w:cs="Arial"/>
                 <w:i w:val="false"/>
                 <w:b w:val="false"/>
                 <w:u w:val="none"/>
@@ -6348,7 +6348,7 @@
             </w:pPr>
             <w:r>
               <w:rPr>
-                <w:rFonts w:ascii="DejaVu Sans" w:hAnsi="DejaVu Sans" w:eastAsia="DejaVu Sans" w:cs="DejaVu Sans"/>
+                <w:rFonts w:ascii="Arial" w:hAnsi="Arial" w:eastAsia="Arial" w:cs="Arial"/>
                 <w:i w:val="false"/>
                 <w:b w:val="false"/>
                 <w:u w:val="none"/>
@@ -6392,7 +6392,7 @@
             </w:pPr>
             <w:r>
               <w:rPr>
-                <w:rFonts w:ascii="DejaVu Sans" w:hAnsi="DejaVu Sans" w:eastAsia="DejaVu Sans" w:cs="DejaVu Sans"/>
+                <w:rFonts w:ascii="Arial" w:hAnsi="Arial" w:eastAsia="Arial" w:cs="Arial"/>
                 <w:i w:val="false"/>
                 <w:b w:val="false"/>
                 <w:u w:val="none"/>
@@ -6436,7 +6436,7 @@
             </w:pPr>
             <w:r>
               <w:rPr>
-                <w:rFonts w:ascii="DejaVu Sans" w:hAnsi="DejaVu Sans" w:eastAsia="DejaVu Sans" w:cs="DejaVu Sans"/>
+                <w:rFonts w:ascii="Arial" w:hAnsi="Arial" w:eastAsia="Arial" w:cs="Arial"/>
                 <w:i w:val="false"/>
                 <w:b w:val="false"/>
                 <w:u w:val="none"/>
@@ -6480,7 +6480,7 @@
             </w:pPr>
             <w:r>
               <w:rPr>
-                <w:rFonts w:ascii="DejaVu Sans" w:hAnsi="DejaVu Sans" w:eastAsia="DejaVu Sans" w:cs="DejaVu Sans"/>
+                <w:rFonts w:ascii="Arial" w:hAnsi="Arial" w:eastAsia="Arial" w:cs="Arial"/>
                 <w:i w:val="false"/>
                 <w:b w:val="false"/>
                 <w:u w:val="none"/>
@@ -6524,7 +6524,7 @@
             </w:pPr>
             <w:r>
               <w:rPr>
-                <w:rFonts w:ascii="DejaVu Sans" w:hAnsi="DejaVu Sans" w:eastAsia="DejaVu Sans" w:cs="DejaVu Sans"/>
+                <w:rFonts w:ascii="Arial" w:hAnsi="Arial" w:eastAsia="Arial" w:cs="Arial"/>
                 <w:i w:val="false"/>
                 <w:b w:val="false"/>
                 <w:u w:val="none"/>
@@ -6539,7 +6539,7 @@
       </w:tr>
       <w:tr>
         <w:trPr>
-          <w:trHeight w:val="617" w:hRule="auto"/>
+          <w:trHeight w:val="612" w:hRule="auto"/>
         </w:trPr>
         body18
         <w:tc>
@@ -6574,7 +6574,7 @@
             </w:pPr>
             <w:r>
               <w:rPr>
-                <w:rFonts w:ascii="DejaVu Sans" w:hAnsi="DejaVu Sans" w:eastAsia="DejaVu Sans" w:cs="DejaVu Sans"/>
+                <w:rFonts w:ascii="Arial" w:hAnsi="Arial" w:eastAsia="Arial" w:cs="Arial"/>
                 <w:i w:val="false"/>
                 <w:b w:val="false"/>
                 <w:u w:val="none"/>
@@ -6618,7 +6618,7 @@
             </w:pPr>
             <w:r>
               <w:rPr>
-                <w:rFonts w:ascii="DejaVu Sans" w:hAnsi="DejaVu Sans" w:eastAsia="DejaVu Sans" w:cs="DejaVu Sans"/>
+                <w:rFonts w:ascii="Arial" w:hAnsi="Arial" w:eastAsia="Arial" w:cs="Arial"/>
                 <w:i w:val="false"/>
                 <w:b w:val="false"/>
                 <w:u w:val="none"/>
@@ -6662,7 +6662,7 @@
             </w:pPr>
             <w:r>
               <w:rPr>
-                <w:rFonts w:ascii="DejaVu Sans" w:hAnsi="DejaVu Sans" w:eastAsia="DejaVu Sans" w:cs="DejaVu Sans"/>
+                <w:rFonts w:ascii="Arial" w:hAnsi="Arial" w:eastAsia="Arial" w:cs="Arial"/>
                 <w:i w:val="false"/>
                 <w:b w:val="false"/>
                 <w:u w:val="none"/>
@@ -6706,7 +6706,7 @@
             </w:pPr>
             <w:r>
               <w:rPr>
-                <w:rFonts w:ascii="DejaVu Sans" w:hAnsi="DejaVu Sans" w:eastAsia="DejaVu Sans" w:cs="DejaVu Sans"/>
+                <w:rFonts w:ascii="Arial" w:hAnsi="Arial" w:eastAsia="Arial" w:cs="Arial"/>
                 <w:i w:val="false"/>
                 <w:b w:val="false"/>
                 <w:u w:val="none"/>
@@ -6750,7 +6750,7 @@
             </w:pPr>
             <w:r>
               <w:rPr>
-                <w:rFonts w:ascii="DejaVu Sans" w:hAnsi="DejaVu Sans" w:eastAsia="DejaVu Sans" w:cs="DejaVu Sans"/>
+                <w:rFonts w:ascii="Arial" w:hAnsi="Arial" w:eastAsia="Arial" w:cs="Arial"/>
                 <w:i w:val="false"/>
                 <w:b w:val="false"/>
                 <w:u w:val="none"/>
@@ -6794,7 +6794,7 @@
             </w:pPr>
             <w:r>
               <w:rPr>
-                <w:rFonts w:ascii="DejaVu Sans" w:hAnsi="DejaVu Sans" w:eastAsia="DejaVu Sans" w:cs="DejaVu Sans"/>
+                <w:rFonts w:ascii="Arial" w:hAnsi="Arial" w:eastAsia="Arial" w:cs="Arial"/>
                 <w:i w:val="false"/>
                 <w:b w:val="false"/>
                 <w:u w:val="none"/>
@@ -6838,7 +6838,7 @@
             </w:pPr>
             <w:r>
               <w:rPr>
-                <w:rFonts w:ascii="DejaVu Sans" w:hAnsi="DejaVu Sans" w:eastAsia="DejaVu Sans" w:cs="DejaVu Sans"/>
+                <w:rFonts w:ascii="Arial" w:hAnsi="Arial" w:eastAsia="Arial" w:cs="Arial"/>
                 <w:i w:val="false"/>
                 <w:b w:val="false"/>
                 <w:u w:val="none"/>
@@ -6882,7 +6882,7 @@
             </w:pPr>
             <w:r>
               <w:rPr>
-                <w:rFonts w:ascii="DejaVu Sans" w:hAnsi="DejaVu Sans" w:eastAsia="DejaVu Sans" w:cs="DejaVu Sans"/>
+                <w:rFonts w:ascii="Arial" w:hAnsi="Arial" w:eastAsia="Arial" w:cs="Arial"/>
                 <w:i w:val="false"/>
                 <w:b w:val="false"/>
                 <w:u w:val="none"/>
@@ -6897,7 +6897,7 @@
       </w:tr>
       <w:tr>
         <w:trPr>
-          <w:trHeight w:val="617" w:hRule="auto"/>
+          <w:trHeight w:val="612" w:hRule="auto"/>
         </w:trPr>
         body19
         <w:tc>
@@ -6932,7 +6932,7 @@
             </w:pPr>
             <w:r>
               <w:rPr>
-                <w:rFonts w:ascii="DejaVu Sans" w:hAnsi="DejaVu Sans" w:eastAsia="DejaVu Sans" w:cs="DejaVu Sans"/>
+                <w:rFonts w:ascii="Arial" w:hAnsi="Arial" w:eastAsia="Arial" w:cs="Arial"/>
                 <w:i w:val="false"/>
                 <w:b w:val="false"/>
                 <w:u w:val="none"/>
@@ -6976,7 +6976,7 @@
             </w:pPr>
             <w:r>
               <w:rPr>
-                <w:rFonts w:ascii="DejaVu Sans" w:hAnsi="DejaVu Sans" w:eastAsia="DejaVu Sans" w:cs="DejaVu Sans"/>
+                <w:rFonts w:ascii="Arial" w:hAnsi="Arial" w:eastAsia="Arial" w:cs="Arial"/>
                 <w:i w:val="false"/>
                 <w:b w:val="false"/>
                 <w:u w:val="none"/>
@@ -7020,7 +7020,7 @@
             </w:pPr>
             <w:r>
               <w:rPr>
-                <w:rFonts w:ascii="DejaVu Sans" w:hAnsi="DejaVu Sans" w:eastAsia="DejaVu Sans" w:cs="DejaVu Sans"/>
+                <w:rFonts w:ascii="Arial" w:hAnsi="Arial" w:eastAsia="Arial" w:cs="Arial"/>
                 <w:i w:val="false"/>
                 <w:b w:val="false"/>
                 <w:u w:val="none"/>
@@ -7064,7 +7064,7 @@
             </w:pPr>
             <w:r>
               <w:rPr>
-                <w:rFonts w:ascii="DejaVu Sans" w:hAnsi="DejaVu Sans" w:eastAsia="DejaVu Sans" w:cs="DejaVu Sans"/>
+                <w:rFonts w:ascii="Arial" w:hAnsi="Arial" w:eastAsia="Arial" w:cs="Arial"/>
                 <w:i w:val="false"/>
                 <w:b w:val="false"/>
                 <w:u w:val="none"/>
@@ -7108,7 +7108,7 @@
             </w:pPr>
             <w:r>
               <w:rPr>
-                <w:rFonts w:ascii="DejaVu Sans" w:hAnsi="DejaVu Sans" w:eastAsia="DejaVu Sans" w:cs="DejaVu Sans"/>
+                <w:rFonts w:ascii="Arial" w:hAnsi="Arial" w:eastAsia="Arial" w:cs="Arial"/>
                 <w:i w:val="false"/>
                 <w:b w:val="false"/>
                 <w:u w:val="none"/>
@@ -7152,7 +7152,7 @@
             </w:pPr>
             <w:r>
               <w:rPr>
-                <w:rFonts w:ascii="DejaVu Sans" w:hAnsi="DejaVu Sans" w:eastAsia="DejaVu Sans" w:cs="DejaVu Sans"/>
+                <w:rFonts w:ascii="Arial" w:hAnsi="Arial" w:eastAsia="Arial" w:cs="Arial"/>
                 <w:i w:val="false"/>
                 <w:b w:val="false"/>
                 <w:u w:val="none"/>
@@ -7196,7 +7196,7 @@
             </w:pPr>
             <w:r>
               <w:rPr>
-                <w:rFonts w:ascii="DejaVu Sans" w:hAnsi="DejaVu Sans" w:eastAsia="DejaVu Sans" w:cs="DejaVu Sans"/>
+                <w:rFonts w:ascii="Arial" w:hAnsi="Arial" w:eastAsia="Arial" w:cs="Arial"/>
                 <w:i w:val="false"/>
                 <w:b w:val="false"/>
                 <w:u w:val="none"/>
@@ -7240,7 +7240,7 @@
             </w:pPr>
             <w:r>
               <w:rPr>
-                <w:rFonts w:ascii="DejaVu Sans" w:hAnsi="DejaVu Sans" w:eastAsia="DejaVu Sans" w:cs="DejaVu Sans"/>
+                <w:rFonts w:ascii="Arial" w:hAnsi="Arial" w:eastAsia="Arial" w:cs="Arial"/>
                 <w:i w:val="false"/>
                 <w:b w:val="false"/>
                 <w:u w:val="none"/>
@@ -7255,7 +7255,7 @@
       </w:tr>
       <w:tr>
         <w:trPr>
-          <w:trHeight w:val="624" w:hRule="auto"/>
+          <w:trHeight w:val="612" w:hRule="auto"/>
         </w:trPr>
         body20
         <w:tc>
@@ -7290,7 +7290,7 @@
             </w:pPr>
             <w:r>
               <w:rPr>
-                <w:rFonts w:ascii="DejaVu Sans" w:hAnsi="DejaVu Sans" w:eastAsia="DejaVu Sans" w:cs="DejaVu Sans"/>
+                <w:rFonts w:ascii="Arial" w:hAnsi="Arial" w:eastAsia="Arial" w:cs="Arial"/>
                 <w:i w:val="false"/>
                 <w:b w:val="false"/>
                 <w:u w:val="none"/>
@@ -7334,7 +7334,7 @@
             </w:pPr>
             <w:r>
               <w:rPr>
-                <w:rFonts w:ascii="DejaVu Sans" w:hAnsi="DejaVu Sans" w:eastAsia="DejaVu Sans" w:cs="DejaVu Sans"/>
+                <w:rFonts w:ascii="Arial" w:hAnsi="Arial" w:eastAsia="Arial" w:cs="Arial"/>
                 <w:i w:val="false"/>
                 <w:b w:val="false"/>
                 <w:u w:val="none"/>
@@ -7378,7 +7378,7 @@
             </w:pPr>
             <w:r>
               <w:rPr>
-                <w:rFonts w:ascii="DejaVu Sans" w:hAnsi="DejaVu Sans" w:eastAsia="DejaVu Sans" w:cs="DejaVu Sans"/>
+                <w:rFonts w:ascii="Arial" w:hAnsi="Arial" w:eastAsia="Arial" w:cs="Arial"/>
                 <w:i w:val="false"/>
                 <w:b w:val="false"/>
                 <w:u w:val="none"/>
@@ -7422,7 +7422,7 @@
             </w:pPr>
             <w:r>
               <w:rPr>
-                <w:rFonts w:ascii="DejaVu Sans" w:hAnsi="DejaVu Sans" w:eastAsia="DejaVu Sans" w:cs="DejaVu Sans"/>
+                <w:rFonts w:ascii="Arial" w:hAnsi="Arial" w:eastAsia="Arial" w:cs="Arial"/>
                 <w:i w:val="false"/>
                 <w:b w:val="false"/>
                 <w:u w:val="none"/>
@@ -7466,7 +7466,7 @@
             </w:pPr>
             <w:r>
               <w:rPr>
-                <w:rFonts w:ascii="DejaVu Sans" w:hAnsi="DejaVu Sans" w:eastAsia="DejaVu Sans" w:cs="DejaVu Sans"/>
+                <w:rFonts w:ascii="Arial" w:hAnsi="Arial" w:eastAsia="Arial" w:cs="Arial"/>
                 <w:i w:val="false"/>
                 <w:b w:val="false"/>
                 <w:u w:val="none"/>
@@ -7510,7 +7510,7 @@
             </w:pPr>
             <w:r>
               <w:rPr>
-                <w:rFonts w:ascii="DejaVu Sans" w:hAnsi="DejaVu Sans" w:eastAsia="DejaVu Sans" w:cs="DejaVu Sans"/>
+                <w:rFonts w:ascii="Arial" w:hAnsi="Arial" w:eastAsia="Arial" w:cs="Arial"/>
                 <w:i w:val="false"/>
                 <w:b w:val="false"/>
                 <w:u w:val="none"/>
@@ -7554,7 +7554,7 @@
             </w:pPr>
             <w:r>
               <w:rPr>
-                <w:rFonts w:ascii="DejaVu Sans" w:hAnsi="DejaVu Sans" w:eastAsia="DejaVu Sans" w:cs="DejaVu Sans"/>
+                <w:rFonts w:ascii="Arial" w:hAnsi="Arial" w:eastAsia="Arial" w:cs="Arial"/>
                 <w:i w:val="false"/>
                 <w:b w:val="false"/>
                 <w:u w:val="none"/>
@@ -7598,7 +7598,7 @@
             </w:pPr>
             <w:r>
               <w:rPr>
-                <w:rFonts w:ascii="DejaVu Sans" w:hAnsi="DejaVu Sans" w:eastAsia="DejaVu Sans" w:cs="DejaVu Sans"/>
+                <w:rFonts w:ascii="Arial" w:hAnsi="Arial" w:eastAsia="Arial" w:cs="Arial"/>
                 <w:i w:val="false"/>
                 <w:b w:val="false"/>
                 <w:u w:val="none"/>
@@ -7613,7 +7613,7 @@
       </w:tr>
       <w:tr>
         <w:trPr>
-          <w:trHeight w:val="594" w:hRule="auto"/>
+          <w:trHeight w:val="574" w:hRule="auto"/>
         </w:trPr>
         body21
         <w:tc>
@@ -7648,7 +7648,7 @@
             </w:pPr>
             <w:r>
               <w:rPr>
-                <w:rFonts w:ascii="DejaVu Sans" w:hAnsi="DejaVu Sans" w:eastAsia="DejaVu Sans" w:cs="DejaVu Sans"/>
+                <w:rFonts w:ascii="Arial" w:hAnsi="Arial" w:eastAsia="Arial" w:cs="Arial"/>
                 <w:i w:val="false"/>
                 <w:b w:val="false"/>
                 <w:u w:val="none"/>
@@ -7692,7 +7692,7 @@
             </w:pPr>
             <w:r>
               <w:rPr>
-                <w:rFonts w:ascii="DejaVu Sans" w:hAnsi="DejaVu Sans" w:eastAsia="DejaVu Sans" w:cs="DejaVu Sans"/>
+                <w:rFonts w:ascii="Arial" w:hAnsi="Arial" w:eastAsia="Arial" w:cs="Arial"/>
                 <w:i w:val="false"/>
                 <w:b w:val="false"/>
                 <w:u w:val="none"/>
@@ -7736,7 +7736,7 @@
             </w:pPr>
             <w:r>
               <w:rPr>
-                <w:rFonts w:ascii="DejaVu Sans" w:hAnsi="DejaVu Sans" w:eastAsia="DejaVu Sans" w:cs="DejaVu Sans"/>
+                <w:rFonts w:ascii="Arial" w:hAnsi="Arial" w:eastAsia="Arial" w:cs="Arial"/>
                 <w:i w:val="false"/>
                 <w:b w:val="false"/>
                 <w:u w:val="none"/>
@@ -7780,7 +7780,7 @@
             </w:pPr>
             <w:r>
               <w:rPr>
-                <w:rFonts w:ascii="DejaVu Sans" w:hAnsi="DejaVu Sans" w:eastAsia="DejaVu Sans" w:cs="DejaVu Sans"/>
+                <w:rFonts w:ascii="Arial" w:hAnsi="Arial" w:eastAsia="Arial" w:cs="Arial"/>
                 <w:i w:val="false"/>
                 <w:b w:val="false"/>
                 <w:u w:val="none"/>
@@ -7824,7 +7824,7 @@
             </w:pPr>
             <w:r>
               <w:rPr>
-                <w:rFonts w:ascii="DejaVu Sans" w:hAnsi="DejaVu Sans" w:eastAsia="DejaVu Sans" w:cs="DejaVu Sans"/>
+                <w:rFonts w:ascii="Arial" w:hAnsi="Arial" w:eastAsia="Arial" w:cs="Arial"/>
                 <w:i w:val="false"/>
                 <w:b w:val="false"/>
                 <w:u w:val="none"/>
@@ -7868,7 +7868,7 @@
             </w:pPr>
             <w:r>
               <w:rPr>
-                <w:rFonts w:ascii="DejaVu Sans" w:hAnsi="DejaVu Sans" w:eastAsia="DejaVu Sans" w:cs="DejaVu Sans"/>
+                <w:rFonts w:ascii="Arial" w:hAnsi="Arial" w:eastAsia="Arial" w:cs="Arial"/>
                 <w:i w:val="false"/>
                 <w:b w:val="false"/>
                 <w:u w:val="none"/>
@@ -7912,7 +7912,7 @@
             </w:pPr>
             <w:r>
               <w:rPr>
-                <w:rFonts w:ascii="DejaVu Sans" w:hAnsi="DejaVu Sans" w:eastAsia="DejaVu Sans" w:cs="DejaVu Sans"/>
+                <w:rFonts w:ascii="Arial" w:hAnsi="Arial" w:eastAsia="Arial" w:cs="Arial"/>
                 <w:i w:val="false"/>
                 <w:b w:val="false"/>
                 <w:u w:val="none"/>
@@ -7956,7 +7956,7 @@
             </w:pPr>
             <w:r>
               <w:rPr>
-                <w:rFonts w:ascii="DejaVu Sans" w:hAnsi="DejaVu Sans" w:eastAsia="DejaVu Sans" w:cs="DejaVu Sans"/>
+                <w:rFonts w:ascii="Arial" w:hAnsi="Arial" w:eastAsia="Arial" w:cs="Arial"/>
                 <w:i w:val="false"/>
                 <w:b w:val="false"/>
                 <w:u w:val="none"/>
@@ -7971,7 +7971,7 @@
       </w:tr>
       <w:tr>
         <w:trPr>
-          <w:trHeight w:val="581" w:hRule="auto"/>
+          <w:trHeight w:val="574" w:hRule="auto"/>
         </w:trPr>
         body22
         <w:tc>
@@ -8006,7 +8006,7 @@
             </w:pPr>
             <w:r>
               <w:rPr>
-                <w:rFonts w:ascii="DejaVu Sans" w:hAnsi="DejaVu Sans" w:eastAsia="DejaVu Sans" w:cs="DejaVu Sans"/>
+                <w:rFonts w:ascii="Arial" w:hAnsi="Arial" w:eastAsia="Arial" w:cs="Arial"/>
                 <w:i w:val="false"/>
                 <w:b w:val="false"/>
                 <w:u w:val="none"/>
@@ -8050,7 +8050,7 @@
             </w:pPr>
             <w:r>
               <w:rPr>
-                <w:rFonts w:ascii="DejaVu Sans" w:hAnsi="DejaVu Sans" w:eastAsia="DejaVu Sans" w:cs="DejaVu Sans"/>
+                <w:rFonts w:ascii="Arial" w:hAnsi="Arial" w:eastAsia="Arial" w:cs="Arial"/>
                 <w:i w:val="false"/>
                 <w:b w:val="false"/>
                 <w:u w:val="none"/>
@@ -8094,7 +8094,7 @@
             </w:pPr>
             <w:r>
               <w:rPr>
-                <w:rFonts w:ascii="DejaVu Sans" w:hAnsi="DejaVu Sans" w:eastAsia="DejaVu Sans" w:cs="DejaVu Sans"/>
+                <w:rFonts w:ascii="Arial" w:hAnsi="Arial" w:eastAsia="Arial" w:cs="Arial"/>
                 <w:i w:val="false"/>
                 <w:b w:val="false"/>
                 <w:u w:val="none"/>
@@ -8138,7 +8138,7 @@
             </w:pPr>
             <w:r>
               <w:rPr>
-                <w:rFonts w:ascii="DejaVu Sans" w:hAnsi="DejaVu Sans" w:eastAsia="DejaVu Sans" w:cs="DejaVu Sans"/>
+                <w:rFonts w:ascii="Arial" w:hAnsi="Arial" w:eastAsia="Arial" w:cs="Arial"/>
                 <w:i w:val="false"/>
                 <w:b w:val="false"/>
                 <w:u w:val="none"/>
@@ -8182,7 +8182,7 @@
             </w:pPr>
             <w:r>
               <w:rPr>
-                <w:rFonts w:ascii="DejaVu Sans" w:hAnsi="DejaVu Sans" w:eastAsia="DejaVu Sans" w:cs="DejaVu Sans"/>
+                <w:rFonts w:ascii="Arial" w:hAnsi="Arial" w:eastAsia="Arial" w:cs="Arial"/>
                 <w:i w:val="false"/>
                 <w:b w:val="false"/>
                 <w:u w:val="none"/>
@@ -8226,7 +8226,7 @@
             </w:pPr>
             <w:r>
               <w:rPr>
-                <w:rFonts w:ascii="DejaVu Sans" w:hAnsi="DejaVu Sans" w:eastAsia="DejaVu Sans" w:cs="DejaVu Sans"/>
+                <w:rFonts w:ascii="Arial" w:hAnsi="Arial" w:eastAsia="Arial" w:cs="Arial"/>
                 <w:i w:val="false"/>
                 <w:b w:val="false"/>
                 <w:u w:val="none"/>
@@ -8270,7 +8270,7 @@
             </w:pPr>
             <w:r>
               <w:rPr>
-                <w:rFonts w:ascii="DejaVu Sans" w:hAnsi="DejaVu Sans" w:eastAsia="DejaVu Sans" w:cs="DejaVu Sans"/>
+                <w:rFonts w:ascii="Arial" w:hAnsi="Arial" w:eastAsia="Arial" w:cs="Arial"/>
                 <w:i w:val="false"/>
                 <w:b w:val="false"/>
                 <w:u w:val="none"/>
@@ -8314,7 +8314,7 @@
             </w:pPr>
             <w:r>
               <w:rPr>
-                <w:rFonts w:ascii="DejaVu Sans" w:hAnsi="DejaVu Sans" w:eastAsia="DejaVu Sans" w:cs="DejaVu Sans"/>
+                <w:rFonts w:ascii="Arial" w:hAnsi="Arial" w:eastAsia="Arial" w:cs="Arial"/>
                 <w:i w:val="false"/>
                 <w:b w:val="false"/>
                 <w:u w:val="none"/>
@@ -8329,7 +8329,7 @@
       </w:tr>
       <w:tr>
         <w:trPr>
-          <w:trHeight w:val="617" w:hRule="auto"/>
+          <w:trHeight w:val="612" w:hRule="auto"/>
         </w:trPr>
         body23
         <w:tc>
@@ -8364,7 +8364,7 @@
             </w:pPr>
             <w:r>
               <w:rPr>
-                <w:rFonts w:ascii="DejaVu Sans" w:hAnsi="DejaVu Sans" w:eastAsia="DejaVu Sans" w:cs="DejaVu Sans"/>
+                <w:rFonts w:ascii="Arial" w:hAnsi="Arial" w:eastAsia="Arial" w:cs="Arial"/>
                 <w:i w:val="false"/>
                 <w:b w:val="false"/>
                 <w:u w:val="none"/>
@@ -8408,7 +8408,7 @@
             </w:pPr>
             <w:r>
               <w:rPr>
-                <w:rFonts w:ascii="DejaVu Sans" w:hAnsi="DejaVu Sans" w:eastAsia="DejaVu Sans" w:cs="DejaVu Sans"/>
+                <w:rFonts w:ascii="Arial" w:hAnsi="Arial" w:eastAsia="Arial" w:cs="Arial"/>
                 <w:i w:val="false"/>
                 <w:b w:val="false"/>
                 <w:u w:val="none"/>
@@ -8452,7 +8452,7 @@
             </w:pPr>
             <w:r>
               <w:rPr>
-                <w:rFonts w:ascii="DejaVu Sans" w:hAnsi="DejaVu Sans" w:eastAsia="DejaVu Sans" w:cs="DejaVu Sans"/>
+                <w:rFonts w:ascii="Arial" w:hAnsi="Arial" w:eastAsia="Arial" w:cs="Arial"/>
                 <w:i w:val="false"/>
                 <w:b w:val="false"/>
                 <w:u w:val="none"/>
@@ -8496,7 +8496,7 @@
             </w:pPr>
             <w:r>
               <w:rPr>
-                <w:rFonts w:ascii="DejaVu Sans" w:hAnsi="DejaVu Sans" w:eastAsia="DejaVu Sans" w:cs="DejaVu Sans"/>
+                <w:rFonts w:ascii="Arial" w:hAnsi="Arial" w:eastAsia="Arial" w:cs="Arial"/>
                 <w:i w:val="false"/>
                 <w:b w:val="false"/>
                 <w:u w:val="none"/>
@@ -8540,7 +8540,7 @@
             </w:pPr>
             <w:r>
               <w:rPr>
-                <w:rFonts w:ascii="DejaVu Sans" w:hAnsi="DejaVu Sans" w:eastAsia="DejaVu Sans" w:cs="DejaVu Sans"/>
+                <w:rFonts w:ascii="Arial" w:hAnsi="Arial" w:eastAsia="Arial" w:cs="Arial"/>
                 <w:i w:val="false"/>
                 <w:b w:val="false"/>
                 <w:u w:val="none"/>
@@ -8584,7 +8584,7 @@
             </w:pPr>
             <w:r>
               <w:rPr>
-                <w:rFonts w:ascii="DejaVu Sans" w:hAnsi="DejaVu Sans" w:eastAsia="DejaVu Sans" w:cs="DejaVu Sans"/>
+                <w:rFonts w:ascii="Arial" w:hAnsi="Arial" w:eastAsia="Arial" w:cs="Arial"/>
                 <w:i w:val="false"/>
                 <w:b w:val="false"/>
                 <w:u w:val="none"/>
@@ -8628,7 +8628,7 @@
             </w:pPr>
             <w:r>
               <w:rPr>
-                <w:rFonts w:ascii="DejaVu Sans" w:hAnsi="DejaVu Sans" w:eastAsia="DejaVu Sans" w:cs="DejaVu Sans"/>
+                <w:rFonts w:ascii="Arial" w:hAnsi="Arial" w:eastAsia="Arial" w:cs="Arial"/>
                 <w:i w:val="false"/>
                 <w:b w:val="false"/>
                 <w:u w:val="none"/>
@@ -8672,7 +8672,7 @@
             </w:pPr>
             <w:r>
               <w:rPr>
-                <w:rFonts w:ascii="DejaVu Sans" w:hAnsi="DejaVu Sans" w:eastAsia="DejaVu Sans" w:cs="DejaVu Sans"/>
+                <w:rFonts w:ascii="Arial" w:hAnsi="Arial" w:eastAsia="Arial" w:cs="Arial"/>
                 <w:i w:val="false"/>
                 <w:b w:val="false"/>
                 <w:u w:val="none"/>
@@ -8687,7 +8687,7 @@
       </w:tr>
       <w:tr>
         <w:trPr>
-          <w:trHeight w:val="580" w:hRule="auto"/>
+          <w:trHeight w:val="574" w:hRule="auto"/>
         </w:trPr>
         body24
         <w:tc>
@@ -8722,7 +8722,7 @@
             </w:pPr>
             <w:r>
               <w:rPr>
-                <w:rFonts w:ascii="DejaVu Sans" w:hAnsi="DejaVu Sans" w:eastAsia="DejaVu Sans" w:cs="DejaVu Sans"/>
+                <w:rFonts w:ascii="Arial" w:hAnsi="Arial" w:eastAsia="Arial" w:cs="Arial"/>
                 <w:i w:val="false"/>
                 <w:b w:val="false"/>
                 <w:u w:val="none"/>
@@ -8766,7 +8766,7 @@
             </w:pPr>
             <w:r>
               <w:rPr>
-                <w:rFonts w:ascii="DejaVu Sans" w:hAnsi="DejaVu Sans" w:eastAsia="DejaVu Sans" w:cs="DejaVu Sans"/>
+                <w:rFonts w:ascii="Arial" w:hAnsi="Arial" w:eastAsia="Arial" w:cs="Arial"/>
                 <w:i w:val="false"/>
                 <w:b w:val="false"/>
                 <w:u w:val="none"/>
@@ -8810,7 +8810,7 @@
             </w:pPr>
             <w:r>
               <w:rPr>
-                <w:rFonts w:ascii="DejaVu Sans" w:hAnsi="DejaVu Sans" w:eastAsia="DejaVu Sans" w:cs="DejaVu Sans"/>
+                <w:rFonts w:ascii="Arial" w:hAnsi="Arial" w:eastAsia="Arial" w:cs="Arial"/>
                 <w:i w:val="false"/>
                 <w:b w:val="false"/>
                 <w:u w:val="none"/>
@@ -8854,7 +8854,7 @@
             </w:pPr>
             <w:r>
               <w:rPr>
-                <w:rFonts w:ascii="DejaVu Sans" w:hAnsi="DejaVu Sans" w:eastAsia="DejaVu Sans" w:cs="DejaVu Sans"/>
+                <w:rFonts w:ascii="Arial" w:hAnsi="Arial" w:eastAsia="Arial" w:cs="Arial"/>
                 <w:i w:val="false"/>
                 <w:b w:val="false"/>
                 <w:u w:val="none"/>
@@ -8898,7 +8898,7 @@
             </w:pPr>
             <w:r>
               <w:rPr>
-                <w:rFonts w:ascii="DejaVu Sans" w:hAnsi="DejaVu Sans" w:eastAsia="DejaVu Sans" w:cs="DejaVu Sans"/>
+                <w:rFonts w:ascii="Arial" w:hAnsi="Arial" w:eastAsia="Arial" w:cs="Arial"/>
                 <w:i w:val="false"/>
                 <w:b w:val="false"/>
                 <w:u w:val="none"/>
@@ -8942,7 +8942,7 @@
             </w:pPr>
             <w:r>
               <w:rPr>
-                <w:rFonts w:ascii="DejaVu Sans" w:hAnsi="DejaVu Sans" w:eastAsia="DejaVu Sans" w:cs="DejaVu Sans"/>
+                <w:rFonts w:ascii="Arial" w:hAnsi="Arial" w:eastAsia="Arial" w:cs="Arial"/>
                 <w:i w:val="false"/>
                 <w:b w:val="false"/>
                 <w:u w:val="none"/>
@@ -8986,7 +8986,7 @@
             </w:pPr>
             <w:r>
               <w:rPr>
-                <w:rFonts w:ascii="DejaVu Sans" w:hAnsi="DejaVu Sans" w:eastAsia="DejaVu Sans" w:cs="DejaVu Sans"/>
+                <w:rFonts w:ascii="Arial" w:hAnsi="Arial" w:eastAsia="Arial" w:cs="Arial"/>
                 <w:i w:val="false"/>
                 <w:b w:val="false"/>
                 <w:u w:val="none"/>
@@ -9030,7 +9030,7 @@
             </w:pPr>
             <w:r>
               <w:rPr>
-                <w:rFonts w:ascii="DejaVu Sans" w:hAnsi="DejaVu Sans" w:eastAsia="DejaVu Sans" w:cs="DejaVu Sans"/>
+                <w:rFonts w:ascii="Arial" w:hAnsi="Arial" w:eastAsia="Arial" w:cs="Arial"/>
                 <w:i w:val="false"/>
                 <w:b w:val="false"/>
                 <w:u w:val="none"/>
@@ -9045,7 +9045,7 @@
       </w:tr>
       <w:tr>
         <w:trPr>
-          <w:trHeight w:val="624" w:hRule="auto"/>
+          <w:trHeight w:val="612" w:hRule="auto"/>
         </w:trPr>
         body25
         <w:tc>
@@ -9080,7 +9080,7 @@
             </w:pPr>
             <w:r>
               <w:rPr>
-                <w:rFonts w:ascii="DejaVu Sans" w:hAnsi="DejaVu Sans" w:eastAsia="DejaVu Sans" w:cs="DejaVu Sans"/>
+                <w:rFonts w:ascii="Arial" w:hAnsi="Arial" w:eastAsia="Arial" w:cs="Arial"/>
                 <w:i w:val="false"/>
                 <w:b w:val="false"/>
                 <w:u w:val="none"/>
@@ -9124,7 +9124,7 @@
             </w:pPr>
             <w:r>
               <w:rPr>
-                <w:rFonts w:ascii="DejaVu Sans" w:hAnsi="DejaVu Sans" w:eastAsia="DejaVu Sans" w:cs="DejaVu Sans"/>
+                <w:rFonts w:ascii="Arial" w:hAnsi="Arial" w:eastAsia="Arial" w:cs="Arial"/>
                 <w:i w:val="false"/>
                 <w:b w:val="false"/>
                 <w:u w:val="none"/>
@@ -9168,7 +9168,7 @@
             </w:pPr>
             <w:r>
               <w:rPr>
-                <w:rFonts w:ascii="DejaVu Sans" w:hAnsi="DejaVu Sans" w:eastAsia="DejaVu Sans" w:cs="DejaVu Sans"/>
+                <w:rFonts w:ascii="Arial" w:hAnsi="Arial" w:eastAsia="Arial" w:cs="Arial"/>
                 <w:i w:val="false"/>
                 <w:b w:val="false"/>
                 <w:u w:val="none"/>
@@ -9212,7 +9212,7 @@
             </w:pPr>
             <w:r>
               <w:rPr>
-                <w:rFonts w:ascii="DejaVu Sans" w:hAnsi="DejaVu Sans" w:eastAsia="DejaVu Sans" w:cs="DejaVu Sans"/>
+                <w:rFonts w:ascii="Arial" w:hAnsi="Arial" w:eastAsia="Arial" w:cs="Arial"/>
                 <w:i w:val="false"/>
                 <w:b w:val="false"/>
                 <w:u w:val="none"/>
@@ -9256,7 +9256,7 @@
             </w:pPr>
             <w:r>
               <w:rPr>
-                <w:rFonts w:ascii="DejaVu Sans" w:hAnsi="DejaVu Sans" w:eastAsia="DejaVu Sans" w:cs="DejaVu Sans"/>
+                <w:rFonts w:ascii="Arial" w:hAnsi="Arial" w:eastAsia="Arial" w:cs="Arial"/>
                 <w:i w:val="false"/>
                 <w:b w:val="false"/>
                 <w:u w:val="none"/>
@@ -9300,7 +9300,7 @@
             </w:pPr>
             <w:r>
               <w:rPr>
-                <w:rFonts w:ascii="DejaVu Sans" w:hAnsi="DejaVu Sans" w:eastAsia="DejaVu Sans" w:cs="DejaVu Sans"/>
+                <w:rFonts w:ascii="Arial" w:hAnsi="Arial" w:eastAsia="Arial" w:cs="Arial"/>
                 <w:i w:val="false"/>
                 <w:b w:val="false"/>
                 <w:u w:val="none"/>
@@ -9344,7 +9344,7 @@
             </w:pPr>
             <w:r>
               <w:rPr>
-                <w:rFonts w:ascii="DejaVu Sans" w:hAnsi="DejaVu Sans" w:eastAsia="DejaVu Sans" w:cs="DejaVu Sans"/>
+                <w:rFonts w:ascii="Arial" w:hAnsi="Arial" w:eastAsia="Arial" w:cs="Arial"/>
                 <w:i w:val="false"/>
                 <w:b w:val="false"/>
                 <w:u w:val="none"/>
@@ -9388,7 +9388,7 @@
             </w:pPr>
             <w:r>
               <w:rPr>
-                <w:rFonts w:ascii="DejaVu Sans" w:hAnsi="DejaVu Sans" w:eastAsia="DejaVu Sans" w:cs="DejaVu Sans"/>
+                <w:rFonts w:ascii="Arial" w:hAnsi="Arial" w:eastAsia="Arial" w:cs="Arial"/>
                 <w:i w:val="false"/>
                 <w:b w:val="false"/>
                 <w:u w:val="none"/>
@@ -9403,7 +9403,7 @@
       </w:tr>
       <w:tr>
         <w:trPr>
-          <w:trHeight w:val="580" w:hRule="auto"/>
+          <w:trHeight w:val="574" w:hRule="auto"/>
         </w:trPr>
         body26
         <w:tc>
@@ -9438,7 +9438,7 @@
             </w:pPr>
             <w:r>
               <w:rPr>
-                <w:rFonts w:ascii="DejaVu Sans" w:hAnsi="DejaVu Sans" w:eastAsia="DejaVu Sans" w:cs="DejaVu Sans"/>
+                <w:rFonts w:ascii="Arial" w:hAnsi="Arial" w:eastAsia="Arial" w:cs="Arial"/>
                 <w:i w:val="false"/>
                 <w:b w:val="false"/>
                 <w:u w:val="none"/>
@@ -9482,7 +9482,7 @@
             </w:pPr>
             <w:r>
               <w:rPr>
-                <w:rFonts w:ascii="DejaVu Sans" w:hAnsi="DejaVu Sans" w:eastAsia="DejaVu Sans" w:cs="DejaVu Sans"/>
+                <w:rFonts w:ascii="Arial" w:hAnsi="Arial" w:eastAsia="Arial" w:cs="Arial"/>
                 <w:i w:val="false"/>
                 <w:b w:val="false"/>
                 <w:u w:val="none"/>
@@ -9526,7 +9526,7 @@
             </w:pPr>
             <w:r>
               <w:rPr>
-                <w:rFonts w:ascii="DejaVu Sans" w:hAnsi="DejaVu Sans" w:eastAsia="DejaVu Sans" w:cs="DejaVu Sans"/>
+                <w:rFonts w:ascii="Arial" w:hAnsi="Arial" w:eastAsia="Arial" w:cs="Arial"/>
                 <w:i w:val="false"/>
                 <w:b w:val="false"/>
                 <w:u w:val="none"/>
@@ -9570,7 +9570,7 @@
             </w:pPr>
             <w:r>
               <w:rPr>
-                <w:rFonts w:ascii="DejaVu Sans" w:hAnsi="DejaVu Sans" w:eastAsia="DejaVu Sans" w:cs="DejaVu Sans"/>
+                <w:rFonts w:ascii="Arial" w:hAnsi="Arial" w:eastAsia="Arial" w:cs="Arial"/>
                 <w:i w:val="false"/>
                 <w:b w:val="false"/>
                 <w:u w:val="none"/>
@@ -9614,7 +9614,7 @@
             </w:pPr>
             <w:r>
               <w:rPr>
-                <w:rFonts w:ascii="DejaVu Sans" w:hAnsi="DejaVu Sans" w:eastAsia="DejaVu Sans" w:cs="DejaVu Sans"/>
+                <w:rFonts w:ascii="Arial" w:hAnsi="Arial" w:eastAsia="Arial" w:cs="Arial"/>
                 <w:i w:val="false"/>
                 <w:b w:val="false"/>
                 <w:u w:val="none"/>
@@ -9658,7 +9658,7 @@
             </w:pPr>
             <w:r>
               <w:rPr>
-                <w:rFonts w:ascii="DejaVu Sans" w:hAnsi="DejaVu Sans" w:eastAsia="DejaVu Sans" w:cs="DejaVu Sans"/>
+                <w:rFonts w:ascii="Arial" w:hAnsi="Arial" w:eastAsia="Arial" w:cs="Arial"/>
                 <w:i w:val="false"/>
                 <w:b w:val="false"/>
                 <w:u w:val="none"/>
@@ -9702,7 +9702,7 @@
             </w:pPr>
             <w:r>
               <w:rPr>
-                <w:rFonts w:ascii="DejaVu Sans" w:hAnsi="DejaVu Sans" w:eastAsia="DejaVu Sans" w:cs="DejaVu Sans"/>
+                <w:rFonts w:ascii="Arial" w:hAnsi="Arial" w:eastAsia="Arial" w:cs="Arial"/>
                 <w:i w:val="false"/>
                 <w:b w:val="false"/>
                 <w:u w:val="none"/>
@@ -9746,7 +9746,7 @@
             </w:pPr>
             <w:r>
               <w:rPr>
-                <w:rFonts w:ascii="DejaVu Sans" w:hAnsi="DejaVu Sans" w:eastAsia="DejaVu Sans" w:cs="DejaVu Sans"/>
+                <w:rFonts w:ascii="Arial" w:hAnsi="Arial" w:eastAsia="Arial" w:cs="Arial"/>
                 <w:i w:val="false"/>
                 <w:b w:val="false"/>
                 <w:u w:val="none"/>
@@ -9761,7 +9761,7 @@
       </w:tr>
       <w:tr>
         <w:trPr>
-          <w:trHeight w:val="581" w:hRule="auto"/>
+          <w:trHeight w:val="574" w:hRule="auto"/>
         </w:trPr>
         body27
         <w:tc>
@@ -9796,7 +9796,7 @@
             </w:pPr>
             <w:r>
               <w:rPr>
-                <w:rFonts w:ascii="DejaVu Sans" w:hAnsi="DejaVu Sans" w:eastAsia="DejaVu Sans" w:cs="DejaVu Sans"/>
+                <w:rFonts w:ascii="Arial" w:hAnsi="Arial" w:eastAsia="Arial" w:cs="Arial"/>
                 <w:i w:val="false"/>
                 <w:b w:val="false"/>
                 <w:u w:val="none"/>
@@ -9840,7 +9840,7 @@
             </w:pPr>
             <w:r>
               <w:rPr>
-                <w:rFonts w:ascii="DejaVu Sans" w:hAnsi="DejaVu Sans" w:eastAsia="DejaVu Sans" w:cs="DejaVu Sans"/>
+                <w:rFonts w:ascii="Arial" w:hAnsi="Arial" w:eastAsia="Arial" w:cs="Arial"/>
                 <w:i w:val="false"/>
                 <w:b w:val="false"/>
                 <w:u w:val="none"/>
@@ -9884,7 +9884,7 @@
             </w:pPr>
             <w:r>
               <w:rPr>
-                <w:rFonts w:ascii="DejaVu Sans" w:hAnsi="DejaVu Sans" w:eastAsia="DejaVu Sans" w:cs="DejaVu Sans"/>
+                <w:rFonts w:ascii="Arial" w:hAnsi="Arial" w:eastAsia="Arial" w:cs="Arial"/>
                 <w:i w:val="false"/>
                 <w:b w:val="false"/>
                 <w:u w:val="none"/>
@@ -9928,7 +9928,7 @@
             </w:pPr>
             <w:r>
               <w:rPr>
-                <w:rFonts w:ascii="DejaVu Sans" w:hAnsi="DejaVu Sans" w:eastAsia="DejaVu Sans" w:cs="DejaVu Sans"/>
+                <w:rFonts w:ascii="Arial" w:hAnsi="Arial" w:eastAsia="Arial" w:cs="Arial"/>
                 <w:i w:val="false"/>
                 <w:b w:val="false"/>
                 <w:u w:val="none"/>
@@ -9972,7 +9972,7 @@
             </w:pPr>
             <w:r>
               <w:rPr>
-                <w:rFonts w:ascii="DejaVu Sans" w:hAnsi="DejaVu Sans" w:eastAsia="DejaVu Sans" w:cs="DejaVu Sans"/>
+                <w:rFonts w:ascii="Arial" w:hAnsi="Arial" w:eastAsia="Arial" w:cs="Arial"/>
                 <w:i w:val="false"/>
                 <w:b w:val="false"/>
                 <w:u w:val="none"/>
@@ -10016,7 +10016,7 @@
             </w:pPr>
             <w:r>
               <w:rPr>
-                <w:rFonts w:ascii="DejaVu Sans" w:hAnsi="DejaVu Sans" w:eastAsia="DejaVu Sans" w:cs="DejaVu Sans"/>
+                <w:rFonts w:ascii="Arial" w:hAnsi="Arial" w:eastAsia="Arial" w:cs="Arial"/>
                 <w:i w:val="false"/>
                 <w:b w:val="false"/>
                 <w:u w:val="none"/>
@@ -10060,7 +10060,7 @@
             </w:pPr>
             <w:r>
               <w:rPr>
-                <w:rFonts w:ascii="DejaVu Sans" w:hAnsi="DejaVu Sans" w:eastAsia="DejaVu Sans" w:cs="DejaVu Sans"/>
+                <w:rFonts w:ascii="Arial" w:hAnsi="Arial" w:eastAsia="Arial" w:cs="Arial"/>
                 <w:i w:val="false"/>
                 <w:b w:val="false"/>
                 <w:u w:val="none"/>
@@ -10104,7 +10104,7 @@
             </w:pPr>
             <w:r>
               <w:rPr>
-                <w:rFonts w:ascii="DejaVu Sans" w:hAnsi="DejaVu Sans" w:eastAsia="DejaVu Sans" w:cs="DejaVu Sans"/>
+                <w:rFonts w:ascii="Arial" w:hAnsi="Arial" w:eastAsia="Arial" w:cs="Arial"/>
                 <w:i w:val="false"/>
                 <w:b w:val="false"/>
                 <w:u w:val="none"/>
@@ -10119,7 +10119,7 @@
       </w:tr>
       <w:tr>
         <w:trPr>
-          <w:trHeight w:val="581" w:hRule="auto"/>
+          <w:trHeight w:val="574" w:hRule="auto"/>
         </w:trPr>
         body28
         <w:tc>
@@ -10154,7 +10154,7 @@
             </w:pPr>
             <w:r>
               <w:rPr>
-                <w:rFonts w:ascii="DejaVu Sans" w:hAnsi="DejaVu Sans" w:eastAsia="DejaVu Sans" w:cs="DejaVu Sans"/>
+                <w:rFonts w:ascii="Arial" w:hAnsi="Arial" w:eastAsia="Arial" w:cs="Arial"/>
                 <w:i w:val="false"/>
                 <w:b w:val="false"/>
                 <w:u w:val="none"/>
@@ -10198,7 +10198,7 @@
             </w:pPr>
             <w:r>
               <w:rPr>
-                <w:rFonts w:ascii="DejaVu Sans" w:hAnsi="DejaVu Sans" w:eastAsia="DejaVu Sans" w:cs="DejaVu Sans"/>
+                <w:rFonts w:ascii="Arial" w:hAnsi="Arial" w:eastAsia="Arial" w:cs="Arial"/>
                 <w:i w:val="false"/>
                 <w:b w:val="false"/>
                 <w:u w:val="none"/>
@@ -10242,7 +10242,7 @@
             </w:pPr>
             <w:r>
               <w:rPr>
-                <w:rFonts w:ascii="DejaVu Sans" w:hAnsi="DejaVu Sans" w:eastAsia="DejaVu Sans" w:cs="DejaVu Sans"/>
+                <w:rFonts w:ascii="Arial" w:hAnsi="Arial" w:eastAsia="Arial" w:cs="Arial"/>
                 <w:i w:val="false"/>
                 <w:b w:val="false"/>
                 <w:u w:val="none"/>
@@ -10286,7 +10286,7 @@
             </w:pPr>
             <w:r>
               <w:rPr>
-                <w:rFonts w:ascii="DejaVu Sans" w:hAnsi="DejaVu Sans" w:eastAsia="DejaVu Sans" w:cs="DejaVu Sans"/>
+                <w:rFonts w:ascii="Arial" w:hAnsi="Arial" w:eastAsia="Arial" w:cs="Arial"/>
                 <w:i w:val="false"/>
                 <w:b w:val="false"/>
                 <w:u w:val="none"/>
@@ -10330,7 +10330,7 @@
             </w:pPr>
             <w:r>
               <w:rPr>
-                <w:rFonts w:ascii="DejaVu Sans" w:hAnsi="DejaVu Sans" w:eastAsia="DejaVu Sans" w:cs="DejaVu Sans"/>
+                <w:rFonts w:ascii="Arial" w:hAnsi="Arial" w:eastAsia="Arial" w:cs="Arial"/>
                 <w:i w:val="false"/>
                 <w:b w:val="false"/>
                 <w:u w:val="none"/>
@@ -10374,7 +10374,7 @@
             </w:pPr>
             <w:r>
               <w:rPr>
-                <w:rFonts w:ascii="DejaVu Sans" w:hAnsi="DejaVu Sans" w:eastAsia="DejaVu Sans" w:cs="DejaVu Sans"/>
+                <w:rFonts w:ascii="Arial" w:hAnsi="Arial" w:eastAsia="Arial" w:cs="Arial"/>
                 <w:i w:val="false"/>
                 <w:b w:val="false"/>
                 <w:u w:val="none"/>
@@ -10418,7 +10418,7 @@
             </w:pPr>
             <w:r>
               <w:rPr>
-                <w:rFonts w:ascii="DejaVu Sans" w:hAnsi="DejaVu Sans" w:eastAsia="DejaVu Sans" w:cs="DejaVu Sans"/>
+                <w:rFonts w:ascii="Arial" w:hAnsi="Arial" w:eastAsia="Arial" w:cs="Arial"/>
                 <w:i w:val="false"/>
                 <w:b w:val="false"/>
                 <w:u w:val="none"/>
@@ -10462,7 +10462,7 @@
             </w:pPr>
             <w:r>
               <w:rPr>
-                <w:rFonts w:ascii="DejaVu Sans" w:hAnsi="DejaVu Sans" w:eastAsia="DejaVu Sans" w:cs="DejaVu Sans"/>
+                <w:rFonts w:ascii="Arial" w:hAnsi="Arial" w:eastAsia="Arial" w:cs="Arial"/>
                 <w:i w:val="false"/>
                 <w:b w:val="false"/>
                 <w:u w:val="none"/>
@@ -10477,7 +10477,7 @@
       </w:tr>
       <w:tr>
         <w:trPr>
-          <w:trHeight w:val="581" w:hRule="auto"/>
+          <w:trHeight w:val="574" w:hRule="auto"/>
         </w:trPr>
         body29
         <w:tc>
@@ -10512,7 +10512,7 @@
             </w:pPr>
             <w:r>
               <w:rPr>
-                <w:rFonts w:ascii="DejaVu Sans" w:hAnsi="DejaVu Sans" w:eastAsia="DejaVu Sans" w:cs="DejaVu Sans"/>
+                <w:rFonts w:ascii="Arial" w:hAnsi="Arial" w:eastAsia="Arial" w:cs="Arial"/>
                 <w:i w:val="false"/>
                 <w:b w:val="false"/>
                 <w:u w:val="none"/>
@@ -10556,7 +10556,7 @@
             </w:pPr>
             <w:r>
               <w:rPr>
-                <w:rFonts w:ascii="DejaVu Sans" w:hAnsi="DejaVu Sans" w:eastAsia="DejaVu Sans" w:cs="DejaVu Sans"/>
+                <w:rFonts w:ascii="Arial" w:hAnsi="Arial" w:eastAsia="Arial" w:cs="Arial"/>
                 <w:i w:val="false"/>
                 <w:b w:val="false"/>
                 <w:u w:val="none"/>
@@ -10600,7 +10600,7 @@
             </w:pPr>
             <w:r>
               <w:rPr>
-                <w:rFonts w:ascii="DejaVu Sans" w:hAnsi="DejaVu Sans" w:eastAsia="DejaVu Sans" w:cs="DejaVu Sans"/>
+                <w:rFonts w:ascii="Arial" w:hAnsi="Arial" w:eastAsia="Arial" w:cs="Arial"/>
                 <w:i w:val="false"/>
                 <w:b w:val="false"/>
                 <w:u w:val="none"/>
@@ -10644,7 +10644,7 @@
             </w:pPr>
             <w:r>
               <w:rPr>
-                <w:rFonts w:ascii="DejaVu Sans" w:hAnsi="DejaVu Sans" w:eastAsia="DejaVu Sans" w:cs="DejaVu Sans"/>
+                <w:rFonts w:ascii="Arial" w:hAnsi="Arial" w:eastAsia="Arial" w:cs="Arial"/>
                 <w:i w:val="false"/>
                 <w:b w:val="false"/>
                 <w:u w:val="none"/>
@@ -10688,7 +10688,7 @@
             </w:pPr>
             <w:r>
               <w:rPr>
-                <w:rFonts w:ascii="DejaVu Sans" w:hAnsi="DejaVu Sans" w:eastAsia="DejaVu Sans" w:cs="DejaVu Sans"/>
+                <w:rFonts w:ascii="Arial" w:hAnsi="Arial" w:eastAsia="Arial" w:cs="Arial"/>
                 <w:i w:val="false"/>
                 <w:b w:val="false"/>
                 <w:u w:val="none"/>
@@ -10732,7 +10732,7 @@
             </w:pPr>
             <w:r>
               <w:rPr>
-                <w:rFonts w:ascii="DejaVu Sans" w:hAnsi="DejaVu Sans" w:eastAsia="DejaVu Sans" w:cs="DejaVu Sans"/>
+                <w:rFonts w:ascii="Arial" w:hAnsi="Arial" w:eastAsia="Arial" w:cs="Arial"/>
                 <w:i w:val="false"/>
                 <w:b w:val="false"/>
                 <w:u w:val="none"/>
@@ -10776,7 +10776,7 @@
             </w:pPr>
             <w:r>
               <w:rPr>
-                <w:rFonts w:ascii="DejaVu Sans" w:hAnsi="DejaVu Sans" w:eastAsia="DejaVu Sans" w:cs="DejaVu Sans"/>
+                <w:rFonts w:ascii="Arial" w:hAnsi="Arial" w:eastAsia="Arial" w:cs="Arial"/>
                 <w:i w:val="false"/>
                 <w:b w:val="false"/>
                 <w:u w:val="none"/>
@@ -10820,7 +10820,7 @@
             </w:pPr>
             <w:r>
               <w:rPr>
-                <w:rFonts w:ascii="DejaVu Sans" w:hAnsi="DejaVu Sans" w:eastAsia="DejaVu Sans" w:cs="DejaVu Sans"/>
+                <w:rFonts w:ascii="Arial" w:hAnsi="Arial" w:eastAsia="Arial" w:cs="Arial"/>
                 <w:i w:val="false"/>
                 <w:b w:val="false"/>
                 <w:u w:val="none"/>
@@ -10835,7 +10835,7 @@
       </w:tr>
       <w:tr>
         <w:trPr>
-          <w:trHeight w:val="581" w:hRule="auto"/>
+          <w:trHeight w:val="574" w:hRule="auto"/>
         </w:trPr>
         body30
         <w:tc>
@@ -10870,7 +10870,7 @@
             </w:pPr>
             <w:r>
               <w:rPr>
-                <w:rFonts w:ascii="DejaVu Sans" w:hAnsi="DejaVu Sans" w:eastAsia="DejaVu Sans" w:cs="DejaVu Sans"/>
+                <w:rFonts w:ascii="Arial" w:hAnsi="Arial" w:eastAsia="Arial" w:cs="Arial"/>
                 <w:i w:val="false"/>
                 <w:b w:val="false"/>
                 <w:u w:val="none"/>
@@ -10914,7 +10914,7 @@
             </w:pPr>
             <w:r>
               <w:rPr>
-                <w:rFonts w:ascii="DejaVu Sans" w:hAnsi="DejaVu Sans" w:eastAsia="DejaVu Sans" w:cs="DejaVu Sans"/>
+                <w:rFonts w:ascii="Arial" w:hAnsi="Arial" w:eastAsia="Arial" w:cs="Arial"/>
                 <w:i w:val="false"/>
                 <w:b w:val="false"/>
                 <w:u w:val="none"/>
@@ -10958,7 +10958,7 @@
             </w:pPr>
             <w:r>
               <w:rPr>
-                <w:rFonts w:ascii="DejaVu Sans" w:hAnsi="DejaVu Sans" w:eastAsia="DejaVu Sans" w:cs="DejaVu Sans"/>
+                <w:rFonts w:ascii="Arial" w:hAnsi="Arial" w:eastAsia="Arial" w:cs="Arial"/>
                 <w:i w:val="false"/>
                 <w:b w:val="false"/>
                 <w:u w:val="none"/>
@@ -11002,7 +11002,7 @@
             </w:pPr>
             <w:r>
               <w:rPr>
-                <w:rFonts w:ascii="DejaVu Sans" w:hAnsi="DejaVu Sans" w:eastAsia="DejaVu Sans" w:cs="DejaVu Sans"/>
+                <w:rFonts w:ascii="Arial" w:hAnsi="Arial" w:eastAsia="Arial" w:cs="Arial"/>
                 <w:i w:val="false"/>
                 <w:b w:val="false"/>
                 <w:u w:val="none"/>
@@ -11046,7 +11046,7 @@
             </w:pPr>
             <w:r>
               <w:rPr>
-                <w:rFonts w:ascii="DejaVu Sans" w:hAnsi="DejaVu Sans" w:eastAsia="DejaVu Sans" w:cs="DejaVu Sans"/>
+                <w:rFonts w:ascii="Arial" w:hAnsi="Arial" w:eastAsia="Arial" w:cs="Arial"/>
                 <w:i w:val="false"/>
                 <w:b w:val="false"/>
                 <w:u w:val="none"/>
@@ -11090,7 +11090,7 @@
             </w:pPr>
             <w:r>
               <w:rPr>
-                <w:rFonts w:ascii="DejaVu Sans" w:hAnsi="DejaVu Sans" w:eastAsia="DejaVu Sans" w:cs="DejaVu Sans"/>
+                <w:rFonts w:ascii="Arial" w:hAnsi="Arial" w:eastAsia="Arial" w:cs="Arial"/>
                 <w:i w:val="false"/>
                 <w:b w:val="false"/>
                 <w:u w:val="none"/>
@@ -11134,7 +11134,7 @@
             </w:pPr>
             <w:r>
               <w:rPr>
-                <w:rFonts w:ascii="DejaVu Sans" w:hAnsi="DejaVu Sans" w:eastAsia="DejaVu Sans" w:cs="DejaVu Sans"/>
+                <w:rFonts w:ascii="Arial" w:hAnsi="Arial" w:eastAsia="Arial" w:cs="Arial"/>
                 <w:i w:val="false"/>
                 <w:b w:val="false"/>
                 <w:u w:val="none"/>
@@ -11178,7 +11178,7 @@
             </w:pPr>
             <w:r>
               <w:rPr>
-                <w:rFonts w:ascii="DejaVu Sans" w:hAnsi="DejaVu Sans" w:eastAsia="DejaVu Sans" w:cs="DejaVu Sans"/>
+                <w:rFonts w:ascii="Arial" w:hAnsi="Arial" w:eastAsia="Arial" w:cs="Arial"/>
                 <w:i w:val="false"/>
                 <w:b w:val="false"/>
                 <w:u w:val="none"/>
@@ -11193,7 +11193,7 @@
       </w:tr>
       <w:tr>
         <w:trPr>
-          <w:trHeight w:val="617" w:hRule="auto"/>
+          <w:trHeight w:val="612" w:hRule="auto"/>
         </w:trPr>
         body31
         <w:tc>
@@ -11228,7 +11228,7 @@
             </w:pPr>
             <w:r>
               <w:rPr>
-                <w:rFonts w:ascii="DejaVu Sans" w:hAnsi="DejaVu Sans" w:eastAsia="DejaVu Sans" w:cs="DejaVu Sans"/>
+                <w:rFonts w:ascii="Arial" w:hAnsi="Arial" w:eastAsia="Arial" w:cs="Arial"/>
                 <w:i w:val="false"/>
                 <w:b w:val="false"/>
                 <w:u w:val="none"/>
@@ -11272,7 +11272,7 @@
             </w:pPr>
             <w:r>
               <w:rPr>
-                <w:rFonts w:ascii="DejaVu Sans" w:hAnsi="DejaVu Sans" w:eastAsia="DejaVu Sans" w:cs="DejaVu Sans"/>
+                <w:rFonts w:ascii="Arial" w:hAnsi="Arial" w:eastAsia="Arial" w:cs="Arial"/>
                 <w:i w:val="false"/>
                 <w:b w:val="false"/>
                 <w:u w:val="none"/>
@@ -11316,7 +11316,7 @@
             </w:pPr>
             <w:r>
               <w:rPr>
-                <w:rFonts w:ascii="DejaVu Sans" w:hAnsi="DejaVu Sans" w:eastAsia="DejaVu Sans" w:cs="DejaVu Sans"/>
+                <w:rFonts w:ascii="Arial" w:hAnsi="Arial" w:eastAsia="Arial" w:cs="Arial"/>
                 <w:i w:val="false"/>
                 <w:b w:val="false"/>
                 <w:u w:val="none"/>
@@ -11360,7 +11360,7 @@
             </w:pPr>
             <w:r>
               <w:rPr>
-                <w:rFonts w:ascii="DejaVu Sans" w:hAnsi="DejaVu Sans" w:eastAsia="DejaVu Sans" w:cs="DejaVu Sans"/>
+                <w:rFonts w:ascii="Arial" w:hAnsi="Arial" w:eastAsia="Arial" w:cs="Arial"/>
                 <w:i w:val="false"/>
                 <w:b w:val="false"/>
                 <w:u w:val="none"/>
@@ -11404,7 +11404,7 @@
             </w:pPr>
             <w:r>
               <w:rPr>
-                <w:rFonts w:ascii="DejaVu Sans" w:hAnsi="DejaVu Sans" w:eastAsia="DejaVu Sans" w:cs="DejaVu Sans"/>
+                <w:rFonts w:ascii="Arial" w:hAnsi="Arial" w:eastAsia="Arial" w:cs="Arial"/>
                 <w:i w:val="false"/>
                 <w:b w:val="false"/>
                 <w:u w:val="none"/>
@@ -11448,7 +11448,7 @@
             </w:pPr>
             <w:r>
               <w:rPr>
-                <w:rFonts w:ascii="DejaVu Sans" w:hAnsi="DejaVu Sans" w:eastAsia="DejaVu Sans" w:cs="DejaVu Sans"/>
+                <w:rFonts w:ascii="Arial" w:hAnsi="Arial" w:eastAsia="Arial" w:cs="Arial"/>
                 <w:i w:val="false"/>
                 <w:b w:val="false"/>
                 <w:u w:val="none"/>
@@ -11492,7 +11492,7 @@
             </w:pPr>
             <w:r>
               <w:rPr>
-                <w:rFonts w:ascii="DejaVu Sans" w:hAnsi="DejaVu Sans" w:eastAsia="DejaVu Sans" w:cs="DejaVu Sans"/>
+                <w:rFonts w:ascii="Arial" w:hAnsi="Arial" w:eastAsia="Arial" w:cs="Arial"/>
                 <w:i w:val="false"/>
                 <w:b w:val="false"/>
                 <w:u w:val="none"/>
@@ -11536,7 +11536,7 @@
             </w:pPr>
             <w:r>
               <w:rPr>
-                <w:rFonts w:ascii="DejaVu Sans" w:hAnsi="DejaVu Sans" w:eastAsia="DejaVu Sans" w:cs="DejaVu Sans"/>
+                <w:rFonts w:ascii="Arial" w:hAnsi="Arial" w:eastAsia="Arial" w:cs="Arial"/>
                 <w:i w:val="false"/>
                 <w:b w:val="false"/>
                 <w:u w:val="none"/>
@@ -11551,7 +11551,7 @@
       </w:tr>
       <w:tr>
         <w:trPr>
-          <w:trHeight w:val="580" w:hRule="auto"/>
+          <w:trHeight w:val="574" w:hRule="auto"/>
         </w:trPr>
         body32
         <w:tc>
@@ -11586,7 +11586,7 @@
             </w:pPr>
             <w:r>
               <w:rPr>
-                <w:rFonts w:ascii="DejaVu Sans" w:hAnsi="DejaVu Sans" w:eastAsia="DejaVu Sans" w:cs="DejaVu Sans"/>
+                <w:rFonts w:ascii="Arial" w:hAnsi="Arial" w:eastAsia="Arial" w:cs="Arial"/>
                 <w:i w:val="false"/>
                 <w:b w:val="false"/>
                 <w:u w:val="none"/>
@@ -11630,7 +11630,7 @@
             </w:pPr>
             <w:r>
               <w:rPr>
-                <w:rFonts w:ascii="DejaVu Sans" w:hAnsi="DejaVu Sans" w:eastAsia="DejaVu Sans" w:cs="DejaVu Sans"/>
+                <w:rFonts w:ascii="Arial" w:hAnsi="Arial" w:eastAsia="Arial" w:cs="Arial"/>
                 <w:i w:val="false"/>
                 <w:b w:val="false"/>
                 <w:u w:val="none"/>
@@ -11674,7 +11674,7 @@
             </w:pPr>
             <w:r>
               <w:rPr>
-                <w:rFonts w:ascii="DejaVu Sans" w:hAnsi="DejaVu Sans" w:eastAsia="DejaVu Sans" w:cs="DejaVu Sans"/>
+                <w:rFonts w:ascii="Arial" w:hAnsi="Arial" w:eastAsia="Arial" w:cs="Arial"/>
                 <w:i w:val="false"/>
                 <w:b w:val="false"/>
                 <w:u w:val="none"/>
@@ -11718,7 +11718,7 @@
             </w:pPr>
             <w:r>
               <w:rPr>
-                <w:rFonts w:ascii="DejaVu Sans" w:hAnsi="DejaVu Sans" w:eastAsia="DejaVu Sans" w:cs="DejaVu Sans"/>
+                <w:rFonts w:ascii="Arial" w:hAnsi="Arial" w:eastAsia="Arial" w:cs="Arial"/>
                 <w:i w:val="false"/>
                 <w:b w:val="false"/>
                 <w:u w:val="none"/>
@@ -11762,7 +11762,7 @@
             </w:pPr>
             <w:r>
               <w:rPr>
-                <w:rFonts w:ascii="DejaVu Sans" w:hAnsi="DejaVu Sans" w:eastAsia="DejaVu Sans" w:cs="DejaVu Sans"/>
+                <w:rFonts w:ascii="Arial" w:hAnsi="Arial" w:eastAsia="Arial" w:cs="Arial"/>
                 <w:i w:val="false"/>
                 <w:b w:val="false"/>
                 <w:u w:val="none"/>
@@ -11806,7 +11806,7 @@
             </w:pPr>
             <w:r>
               <w:rPr>
-                <w:rFonts w:ascii="DejaVu Sans" w:hAnsi="DejaVu Sans" w:eastAsia="DejaVu Sans" w:cs="DejaVu Sans"/>
+                <w:rFonts w:ascii="Arial" w:hAnsi="Arial" w:eastAsia="Arial" w:cs="Arial"/>
                 <w:i w:val="false"/>
                 <w:b w:val="false"/>
                 <w:u w:val="none"/>
@@ -11850,7 +11850,7 @@
             </w:pPr>
             <w:r>
               <w:rPr>
-                <w:rFonts w:ascii="DejaVu Sans" w:hAnsi="DejaVu Sans" w:eastAsia="DejaVu Sans" w:cs="DejaVu Sans"/>
+                <w:rFonts w:ascii="Arial" w:hAnsi="Arial" w:eastAsia="Arial" w:cs="Arial"/>
                 <w:i w:val="false"/>
                 <w:b w:val="false"/>
                 <w:u w:val="none"/>
@@ -11894,7 +11894,7 @@
             </w:pPr>
             <w:r>
               <w:rPr>
-                <w:rFonts w:ascii="DejaVu Sans" w:hAnsi="DejaVu Sans" w:eastAsia="DejaVu Sans" w:cs="DejaVu Sans"/>
+                <w:rFonts w:ascii="Arial" w:hAnsi="Arial" w:eastAsia="Arial" w:cs="Arial"/>
                 <w:i w:val="false"/>
                 <w:b w:val="false"/>
                 <w:u w:val="none"/>
@@ -11909,7 +11909,7 @@
       </w:tr>
       <w:tr>
         <w:trPr>
-          <w:trHeight w:val="617" w:hRule="auto"/>
+          <w:trHeight w:val="612" w:hRule="auto"/>
         </w:trPr>
         body33
         <w:tc>
@@ -11944,7 +11944,7 @@
             </w:pPr>
             <w:r>
               <w:rPr>
-                <w:rFonts w:ascii="DejaVu Sans" w:hAnsi="DejaVu Sans" w:eastAsia="DejaVu Sans" w:cs="DejaVu Sans"/>
+                <w:rFonts w:ascii="Arial" w:hAnsi="Arial" w:eastAsia="Arial" w:cs="Arial"/>
                 <w:i w:val="false"/>
                 <w:b w:val="false"/>
                 <w:u w:val="none"/>
@@ -11988,7 +11988,7 @@
             </w:pPr>
             <w:r>
               <w:rPr>
-                <w:rFonts w:ascii="DejaVu Sans" w:hAnsi="DejaVu Sans" w:eastAsia="DejaVu Sans" w:cs="DejaVu Sans"/>
+                <w:rFonts w:ascii="Arial" w:hAnsi="Arial" w:eastAsia="Arial" w:cs="Arial"/>
                 <w:i w:val="false"/>
                 <w:b w:val="false"/>
                 <w:u w:val="none"/>
@@ -12032,7 +12032,7 @@
             </w:pPr>
             <w:r>
               <w:rPr>
-                <w:rFonts w:ascii="DejaVu Sans" w:hAnsi="DejaVu Sans" w:eastAsia="DejaVu Sans" w:cs="DejaVu Sans"/>
+                <w:rFonts w:ascii="Arial" w:hAnsi="Arial" w:eastAsia="Arial" w:cs="Arial"/>
                 <w:i w:val="false"/>
                 <w:b w:val="false"/>
                 <w:u w:val="none"/>
@@ -12076,7 +12076,7 @@
             </w:pPr>
             <w:r>
               <w:rPr>
-                <w:rFonts w:ascii="DejaVu Sans" w:hAnsi="DejaVu Sans" w:eastAsia="DejaVu Sans" w:cs="DejaVu Sans"/>
+                <w:rFonts w:ascii="Arial" w:hAnsi="Arial" w:eastAsia="Arial" w:cs="Arial"/>
                 <w:i w:val="false"/>
                 <w:b w:val="false"/>
                 <w:u w:val="none"/>
@@ -12120,7 +12120,7 @@
             </w:pPr>
             <w:r>
               <w:rPr>
-                <w:rFonts w:ascii="DejaVu Sans" w:hAnsi="DejaVu Sans" w:eastAsia="DejaVu Sans" w:cs="DejaVu Sans"/>
+                <w:rFonts w:ascii="Arial" w:hAnsi="Arial" w:eastAsia="Arial" w:cs="Arial"/>
                 <w:i w:val="false"/>
                 <w:b w:val="false"/>
                 <w:u w:val="none"/>
@@ -12164,7 +12164,7 @@
             </w:pPr>
             <w:r>
               <w:rPr>
-                <w:rFonts w:ascii="DejaVu Sans" w:hAnsi="DejaVu Sans" w:eastAsia="DejaVu Sans" w:cs="DejaVu Sans"/>
+                <w:rFonts w:ascii="Arial" w:hAnsi="Arial" w:eastAsia="Arial" w:cs="Arial"/>
                 <w:i w:val="false"/>
                 <w:b w:val="false"/>
                 <w:u w:val="none"/>
@@ -12208,7 +12208,7 @@
             </w:pPr>
             <w:r>
               <w:rPr>
-                <w:rFonts w:ascii="DejaVu Sans" w:hAnsi="DejaVu Sans" w:eastAsia="DejaVu Sans" w:cs="DejaVu Sans"/>
+                <w:rFonts w:ascii="Arial" w:hAnsi="Arial" w:eastAsia="Arial" w:cs="Arial"/>
                 <w:i w:val="false"/>
                 <w:b w:val="false"/>
                 <w:u w:val="none"/>
@@ -12252,7 +12252,7 @@
             </w:pPr>
             <w:r>
               <w:rPr>
-                <w:rFonts w:ascii="DejaVu Sans" w:hAnsi="DejaVu Sans" w:eastAsia="DejaVu Sans" w:cs="DejaVu Sans"/>
+                <w:rFonts w:ascii="Arial" w:hAnsi="Arial" w:eastAsia="Arial" w:cs="Arial"/>
                 <w:i w:val="false"/>
                 <w:b w:val="false"/>
                 <w:u w:val="none"/>
@@ -12267,7 +12267,7 @@
       </w:tr>
       <w:tr>
         <w:trPr>
-          <w:trHeight w:val="580" w:hRule="auto"/>
+          <w:trHeight w:val="574" w:hRule="auto"/>
         </w:trPr>
         body34
         <w:tc>
@@ -12302,7 +12302,7 @@
             </w:pPr>
             <w:r>
               <w:rPr>
-                <w:rFonts w:ascii="DejaVu Sans" w:hAnsi="DejaVu Sans" w:eastAsia="DejaVu Sans" w:cs="DejaVu Sans"/>
+                <w:rFonts w:ascii="Arial" w:hAnsi="Arial" w:eastAsia="Arial" w:cs="Arial"/>
                 <w:i w:val="false"/>
                 <w:b w:val="false"/>
                 <w:u w:val="none"/>
@@ -12346,7 +12346,7 @@
             </w:pPr>
             <w:r>
               <w:rPr>
-                <w:rFonts w:ascii="DejaVu Sans" w:hAnsi="DejaVu Sans" w:eastAsia="DejaVu Sans" w:cs="DejaVu Sans"/>
+                <w:rFonts w:ascii="Arial" w:hAnsi="Arial" w:eastAsia="Arial" w:cs="Arial"/>
                 <w:i w:val="false"/>
                 <w:b w:val="false"/>
                 <w:u w:val="none"/>
@@ -12390,7 +12390,7 @@
             </w:pPr>
             <w:r>
               <w:rPr>
-                <w:rFonts w:ascii="DejaVu Sans" w:hAnsi="DejaVu Sans" w:eastAsia="DejaVu Sans" w:cs="DejaVu Sans"/>
+                <w:rFonts w:ascii="Arial" w:hAnsi="Arial" w:eastAsia="Arial" w:cs="Arial"/>
                 <w:i w:val="false"/>
                 <w:b w:val="false"/>
                 <w:u w:val="none"/>
@@ -12434,7 +12434,7 @@
             </w:pPr>
             <w:r>
               <w:rPr>
-                <w:rFonts w:ascii="DejaVu Sans" w:hAnsi="DejaVu Sans" w:eastAsia="DejaVu Sans" w:cs="DejaVu Sans"/>
+                <w:rFonts w:ascii="Arial" w:hAnsi="Arial" w:eastAsia="Arial" w:cs="Arial"/>
                 <w:i w:val="false"/>
                 <w:b w:val="false"/>
                 <w:u w:val="none"/>
@@ -12478,7 +12478,7 @@
             </w:pPr>
             <w:r>
               <w:rPr>
-                <w:rFonts w:ascii="DejaVu Sans" w:hAnsi="DejaVu Sans" w:eastAsia="DejaVu Sans" w:cs="DejaVu Sans"/>
+                <w:rFonts w:ascii="Arial" w:hAnsi="Arial" w:eastAsia="Arial" w:cs="Arial"/>
                 <w:i w:val="false"/>
                 <w:b w:val="false"/>
                 <w:u w:val="none"/>
@@ -12522,7 +12522,7 @@
             </w:pPr>
             <w:r>
               <w:rPr>
-                <w:rFonts w:ascii="DejaVu Sans" w:hAnsi="DejaVu Sans" w:eastAsia="DejaVu Sans" w:cs="DejaVu Sans"/>
+                <w:rFonts w:ascii="Arial" w:hAnsi="Arial" w:eastAsia="Arial" w:cs="Arial"/>
                 <w:i w:val="false"/>
                 <w:b w:val="false"/>
                 <w:u w:val="none"/>
@@ -12566,7 +12566,7 @@
             </w:pPr>
             <w:r>
               <w:rPr>
-                <w:rFonts w:ascii="DejaVu Sans" w:hAnsi="DejaVu Sans" w:eastAsia="DejaVu Sans" w:cs="DejaVu Sans"/>
+                <w:rFonts w:ascii="Arial" w:hAnsi="Arial" w:eastAsia="Arial" w:cs="Arial"/>
                 <w:i w:val="false"/>
                 <w:b w:val="false"/>
                 <w:u w:val="none"/>
@@ -12610,7 +12610,7 @@
             </w:pPr>
             <w:r>
               <w:rPr>
-                <w:rFonts w:ascii="DejaVu Sans" w:hAnsi="DejaVu Sans" w:eastAsia="DejaVu Sans" w:cs="DejaVu Sans"/>
+                <w:rFonts w:ascii="Arial" w:hAnsi="Arial" w:eastAsia="Arial" w:cs="Arial"/>
                 <w:i w:val="false"/>
                 <w:b w:val="false"/>
                 <w:u w:val="none"/>
@@ -12625,7 +12625,7 @@
       </w:tr>
       <w:tr>
         <w:trPr>
-          <w:trHeight w:val="581" w:hRule="auto"/>
+          <w:trHeight w:val="574" w:hRule="auto"/>
         </w:trPr>
         body35
         <w:tc>
@@ -12660,7 +12660,7 @@
             </w:pPr>
             <w:r>
               <w:rPr>
-                <w:rFonts w:ascii="DejaVu Sans" w:hAnsi="DejaVu Sans" w:eastAsia="DejaVu Sans" w:cs="DejaVu Sans"/>
+                <w:rFonts w:ascii="Arial" w:hAnsi="Arial" w:eastAsia="Arial" w:cs="Arial"/>
                 <w:i w:val="false"/>
                 <w:b w:val="false"/>
                 <w:u w:val="none"/>
@@ -12704,7 +12704,7 @@
             </w:pPr>
             <w:r>
               <w:rPr>
-                <w:rFonts w:ascii="DejaVu Sans" w:hAnsi="DejaVu Sans" w:eastAsia="DejaVu Sans" w:cs="DejaVu Sans"/>
+                <w:rFonts w:ascii="Arial" w:hAnsi="Arial" w:eastAsia="Arial" w:cs="Arial"/>
                 <w:i w:val="false"/>
                 <w:b w:val="false"/>
                 <w:u w:val="none"/>
@@ -12748,7 +12748,7 @@
             </w:pPr>
             <w:r>
               <w:rPr>
-                <w:rFonts w:ascii="DejaVu Sans" w:hAnsi="DejaVu Sans" w:eastAsia="DejaVu Sans" w:cs="DejaVu Sans"/>
+                <w:rFonts w:ascii="Arial" w:hAnsi="Arial" w:eastAsia="Arial" w:cs="Arial"/>
                 <w:i w:val="false"/>
                 <w:b w:val="false"/>
                 <w:u w:val="none"/>
@@ -12792,7 +12792,7 @@
             </w:pPr>
             <w:r>
               <w:rPr>
-                <w:rFonts w:ascii="DejaVu Sans" w:hAnsi="DejaVu Sans" w:eastAsia="DejaVu Sans" w:cs="DejaVu Sans"/>
+                <w:rFonts w:ascii="Arial" w:hAnsi="Arial" w:eastAsia="Arial" w:cs="Arial"/>
                 <w:i w:val="false"/>
                 <w:b w:val="false"/>
                 <w:u w:val="none"/>
@@ -12836,7 +12836,7 @@
             </w:pPr>
             <w:r>
               <w:rPr>
-                <w:rFonts w:ascii="DejaVu Sans" w:hAnsi="DejaVu Sans" w:eastAsia="DejaVu Sans" w:cs="DejaVu Sans"/>
+                <w:rFonts w:ascii="Arial" w:hAnsi="Arial" w:eastAsia="Arial" w:cs="Arial"/>
                 <w:i w:val="false"/>
                 <w:b w:val="false"/>
                 <w:u w:val="none"/>
@@ -12880,7 +12880,7 @@
             </w:pPr>
             <w:r>
               <w:rPr>
-                <w:rFonts w:ascii="DejaVu Sans" w:hAnsi="DejaVu Sans" w:eastAsia="DejaVu Sans" w:cs="DejaVu Sans"/>
+                <w:rFonts w:ascii="Arial" w:hAnsi="Arial" w:eastAsia="Arial" w:cs="Arial"/>
                 <w:i w:val="false"/>
                 <w:b w:val="false"/>
                 <w:u w:val="none"/>
@@ -12924,7 +12924,7 @@
             </w:pPr>
             <w:r>
               <w:rPr>
-                <w:rFonts w:ascii="DejaVu Sans" w:hAnsi="DejaVu Sans" w:eastAsia="DejaVu Sans" w:cs="DejaVu Sans"/>
+                <w:rFonts w:ascii="Arial" w:hAnsi="Arial" w:eastAsia="Arial" w:cs="Arial"/>
                 <w:i w:val="false"/>
                 <w:b w:val="false"/>
                 <w:u w:val="none"/>
@@ -12968,7 +12968,7 @@
             </w:pPr>
             <w:r>
               <w:rPr>
-                <w:rFonts w:ascii="DejaVu Sans" w:hAnsi="DejaVu Sans" w:eastAsia="DejaVu Sans" w:cs="DejaVu Sans"/>
+                <w:rFonts w:ascii="Arial" w:hAnsi="Arial" w:eastAsia="Arial" w:cs="Arial"/>
                 <w:i w:val="false"/>
                 <w:b w:val="false"/>
                 <w:u w:val="none"/>
@@ -12983,7 +12983,7 @@
       </w:tr>
       <w:tr>
         <w:trPr>
-          <w:trHeight w:val="624" w:hRule="auto"/>
+          <w:trHeight w:val="612" w:hRule="auto"/>
         </w:trPr>
         body36
         <w:tc>
@@ -13018,7 +13018,7 @@
             </w:pPr>
             <w:r>
               <w:rPr>
-                <w:rFonts w:ascii="DejaVu Sans" w:hAnsi="DejaVu Sans" w:eastAsia="DejaVu Sans" w:cs="DejaVu Sans"/>
+                <w:rFonts w:ascii="Arial" w:hAnsi="Arial" w:eastAsia="Arial" w:cs="Arial"/>
                 <w:i w:val="false"/>
                 <w:b w:val="false"/>
                 <w:u w:val="none"/>
@@ -13062,7 +13062,7 @@
             </w:pPr>
             <w:r>
               <w:rPr>
-                <w:rFonts w:ascii="DejaVu Sans" w:hAnsi="DejaVu Sans" w:eastAsia="DejaVu Sans" w:cs="DejaVu Sans"/>
+                <w:rFonts w:ascii="Arial" w:hAnsi="Arial" w:eastAsia="Arial" w:cs="Arial"/>
                 <w:i w:val="false"/>
                 <w:b w:val="false"/>
                 <w:u w:val="none"/>
@@ -13106,7 +13106,7 @@
             </w:pPr>
             <w:r>
               <w:rPr>
-                <w:rFonts w:ascii="DejaVu Sans" w:hAnsi="DejaVu Sans" w:eastAsia="DejaVu Sans" w:cs="DejaVu Sans"/>
+                <w:rFonts w:ascii="Arial" w:hAnsi="Arial" w:eastAsia="Arial" w:cs="Arial"/>
                 <w:i w:val="false"/>
                 <w:b w:val="false"/>
                 <w:u w:val="none"/>
@@ -13150,7 +13150,7 @@
             </w:pPr>
             <w:r>
               <w:rPr>
-                <w:rFonts w:ascii="DejaVu Sans" w:hAnsi="DejaVu Sans" w:eastAsia="DejaVu Sans" w:cs="DejaVu Sans"/>
+                <w:rFonts w:ascii="Arial" w:hAnsi="Arial" w:eastAsia="Arial" w:cs="Arial"/>
                 <w:i w:val="false"/>
                 <w:b w:val="false"/>
                 <w:u w:val="none"/>
@@ -13194,7 +13194,7 @@
             </w:pPr>
             <w:r>
               <w:rPr>
-                <w:rFonts w:ascii="DejaVu Sans" w:hAnsi="DejaVu Sans" w:eastAsia="DejaVu Sans" w:cs="DejaVu Sans"/>
+                <w:rFonts w:ascii="Arial" w:hAnsi="Arial" w:eastAsia="Arial" w:cs="Arial"/>
                 <w:i w:val="false"/>
                 <w:b w:val="false"/>
                 <w:u w:val="none"/>
@@ -13238,7 +13238,7 @@
             </w:pPr>
             <w:r>
               <w:rPr>
-                <w:rFonts w:ascii="DejaVu Sans" w:hAnsi="DejaVu Sans" w:eastAsia="DejaVu Sans" w:cs="DejaVu Sans"/>
+                <w:rFonts w:ascii="Arial" w:hAnsi="Arial" w:eastAsia="Arial" w:cs="Arial"/>
                 <w:i w:val="false"/>
                 <w:b w:val="false"/>
                 <w:u w:val="none"/>
@@ -13282,7 +13282,7 @@
             </w:pPr>
             <w:r>
               <w:rPr>
-                <w:rFonts w:ascii="DejaVu Sans" w:hAnsi="DejaVu Sans" w:eastAsia="DejaVu Sans" w:cs="DejaVu Sans"/>
+                <w:rFonts w:ascii="Arial" w:hAnsi="Arial" w:eastAsia="Arial" w:cs="Arial"/>
                 <w:i w:val="false"/>
                 <w:b w:val="false"/>
                 <w:u w:val="none"/>
@@ -13326,7 +13326,7 @@
             </w:pPr>
             <w:r>
               <w:rPr>
-                <w:rFonts w:ascii="DejaVu Sans" w:hAnsi="DejaVu Sans" w:eastAsia="DejaVu Sans" w:cs="DejaVu Sans"/>
+                <w:rFonts w:ascii="Arial" w:hAnsi="Arial" w:eastAsia="Arial" w:cs="Arial"/>
                 <w:i w:val="false"/>
                 <w:b w:val="false"/>
                 <w:u w:val="none"/>
@@ -13341,7 +13341,7 @@
       </w:tr>
       <w:tr>
         <w:trPr>
-          <w:trHeight w:val="581" w:hRule="auto"/>
+          <w:trHeight w:val="574" w:hRule="auto"/>
         </w:trPr>
         body37
         <w:tc>
@@ -13376,7 +13376,7 @@
             </w:pPr>
             <w:r>
               <w:rPr>
-                <w:rFonts w:ascii="DejaVu Sans" w:hAnsi="DejaVu Sans" w:eastAsia="DejaVu Sans" w:cs="DejaVu Sans"/>
+                <w:rFonts w:ascii="Arial" w:hAnsi="Arial" w:eastAsia="Arial" w:cs="Arial"/>
                 <w:i w:val="false"/>
                 <w:b w:val="false"/>
                 <w:u w:val="none"/>
@@ -13420,7 +13420,7 @@
             </w:pPr>
             <w:r>
               <w:rPr>
-                <w:rFonts w:ascii="DejaVu Sans" w:hAnsi="DejaVu Sans" w:eastAsia="DejaVu Sans" w:cs="DejaVu Sans"/>
+                <w:rFonts w:ascii="Arial" w:hAnsi="Arial" w:eastAsia="Arial" w:cs="Arial"/>
                 <w:i w:val="false"/>
                 <w:b w:val="false"/>
                 <w:u w:val="none"/>
@@ -13464,7 +13464,7 @@
             </w:pPr>
             <w:r>
               <w:rPr>
-                <w:rFonts w:ascii="DejaVu Sans" w:hAnsi="DejaVu Sans" w:eastAsia="DejaVu Sans" w:cs="DejaVu Sans"/>
+                <w:rFonts w:ascii="Arial" w:hAnsi="Arial" w:eastAsia="Arial" w:cs="Arial"/>
                 <w:i w:val="false"/>
                 <w:b w:val="false"/>
                 <w:u w:val="none"/>
@@ -13508,7 +13508,7 @@
             </w:pPr>
             <w:r>
               <w:rPr>
-                <w:rFonts w:ascii="DejaVu Sans" w:hAnsi="DejaVu Sans" w:eastAsia="DejaVu Sans" w:cs="DejaVu Sans"/>
+                <w:rFonts w:ascii="Arial" w:hAnsi="Arial" w:eastAsia="Arial" w:cs="Arial"/>
                 <w:i w:val="false"/>
                 <w:b w:val="false"/>
                 <w:u w:val="none"/>
@@ -13552,7 +13552,7 @@
             </w:pPr>
             <w:r>
               <w:rPr>
-                <w:rFonts w:ascii="DejaVu Sans" w:hAnsi="DejaVu Sans" w:eastAsia="DejaVu Sans" w:cs="DejaVu Sans"/>
+                <w:rFonts w:ascii="Arial" w:hAnsi="Arial" w:eastAsia="Arial" w:cs="Arial"/>
                 <w:i w:val="false"/>
                 <w:b w:val="false"/>
                 <w:u w:val="none"/>
@@ -13596,7 +13596,7 @@
             </w:pPr>
             <w:r>
               <w:rPr>
-                <w:rFonts w:ascii="DejaVu Sans" w:hAnsi="DejaVu Sans" w:eastAsia="DejaVu Sans" w:cs="DejaVu Sans"/>
+                <w:rFonts w:ascii="Arial" w:hAnsi="Arial" w:eastAsia="Arial" w:cs="Arial"/>
                 <w:i w:val="false"/>
                 <w:b w:val="false"/>
                 <w:u w:val="none"/>
@@ -13640,7 +13640,7 @@
             </w:pPr>
             <w:r>
               <w:rPr>
-                <w:rFonts w:ascii="DejaVu Sans" w:hAnsi="DejaVu Sans" w:eastAsia="DejaVu Sans" w:cs="DejaVu Sans"/>
+                <w:rFonts w:ascii="Arial" w:hAnsi="Arial" w:eastAsia="Arial" w:cs="Arial"/>
                 <w:i w:val="false"/>
                 <w:b w:val="false"/>
                 <w:u w:val="none"/>
@@ -13684,7 +13684,7 @@
             </w:pPr>
             <w:r>
               <w:rPr>
-                <w:rFonts w:ascii="DejaVu Sans" w:hAnsi="DejaVu Sans" w:eastAsia="DejaVu Sans" w:cs="DejaVu Sans"/>
+                <w:rFonts w:ascii="Arial" w:hAnsi="Arial" w:eastAsia="Arial" w:cs="Arial"/>
                 <w:i w:val="false"/>
                 <w:b w:val="false"/>
                 <w:u w:val="none"/>
@@ -13735,7 +13735,7 @@
             </w:pPr>
             <w:r>
               <w:rPr>
-                <w:rFonts w:ascii="DejaVu Sans" w:hAnsi="DejaVu Sans" w:eastAsia="DejaVu Sans" w:cs="DejaVu Sans"/>
+                <w:rFonts w:ascii="Arial" w:hAnsi="Arial" w:eastAsia="Arial" w:cs="Arial"/>
                 <w:i w:val="true"/>
                 <w:b w:val="false"/>
                 <w:u w:val="none"/>
@@ -13747,7 +13747,7 @@
             </w:r>
             <w:r>
               <w:rPr>
-                <w:rFonts w:ascii="DejaVu Sans" w:hAnsi="DejaVu Sans" w:eastAsia="DejaVu Sans" w:cs="DejaVu Sans"/>
+                <w:rFonts w:ascii="Arial" w:hAnsi="Arial" w:eastAsia="Arial" w:cs="Arial"/>
                 <w:i w:val="false"/>
                 <w:b w:val="false"/>
                 <w:u w:val="none"/>
@@ -13798,7 +13798,7 @@
             </w:pPr>
             <w:r>
               <w:rPr>
-                <w:rFonts w:ascii="DejaVu Sans" w:hAnsi="DejaVu Sans" w:eastAsia="DejaVu Sans" w:cs="DejaVu Sans"/>
+                <w:rFonts w:ascii="Arial" w:hAnsi="Arial" w:eastAsia="Arial" w:cs="Arial"/>
                 <w:i w:val="false"/>
                 <w:b w:val="false"/>
                 <w:u w:val="none"/>
@@ -13811,7 +13811,7 @@
             </w:r>
             <w:r>
               <w:rPr>
-                <w:rFonts w:ascii="DejaVu Sans" w:hAnsi="DejaVu Sans" w:eastAsia="DejaVu Sans" w:cs="DejaVu Sans"/>
+                <w:rFonts w:ascii="Arial" w:hAnsi="Arial" w:eastAsia="Arial" w:cs="Arial"/>
                 <w:i w:val="false"/>
                 <w:b w:val="false"/>
                 <w:u w:val="none"/>
@@ -13862,7 +13862,7 @@
             </w:pPr>
             <w:r>
               <w:rPr>
-                <w:rFonts w:ascii="DejaVu Sans" w:hAnsi="DejaVu Sans" w:eastAsia="DejaVu Sans" w:cs="DejaVu Sans"/>
+                <w:rFonts w:ascii="Arial" w:hAnsi="Arial" w:eastAsia="Arial" w:cs="Arial"/>
                 <w:i w:val="false"/>
                 <w:b w:val="false"/>
                 <w:u w:val="none"/>
@@ -13875,7 +13875,7 @@
             </w:r>
             <w:r>
               <w:rPr>
-                <w:rFonts w:ascii="DejaVu Sans" w:hAnsi="DejaVu Sans" w:eastAsia="DejaVu Sans" w:cs="DejaVu Sans"/>
+                <w:rFonts w:ascii="Arial" w:hAnsi="Arial" w:eastAsia="Arial" w:cs="Arial"/>
                 <w:i w:val="false"/>
                 <w:b w:val="false"/>
                 <w:u w:val="none"/>

</xml_diff>

<commit_message>
lots of changes over the past year and a half, related to making figures for ms.
</commit_message>
<xml_diff>
--- a/ms/supplementary_data/GWAS_model_terms.docx
+++ b/ms/supplementary_data/GWAS_model_terms.docx
@@ -13897,6 +13897,11 @@
     </w:sectPr>
   </w:body>
 </w:document>
+</file>
+
+<file path=word/comments.xml><?xml version="1.0" encoding="utf-8"?>
+<w:comments xmlns:wpc="http://schemas.microsoft.com/office/word/2010/wordprocessingCanvas" xmlns:mo="http://schemas.microsoft.com/office/mac/office/2008/main" xmlns:mc="http://schemas.openxmlformats.org/markup-compatibility/2006" xmlns:mv="urn:schemas-microsoft-com:mac:vml" xmlns:o="urn:schemas-microsoft-com:office:office" xmlns:r="http://schemas.openxmlformats.org/officeDocument/2006/relationships" xmlns:m="http://schemas.openxmlformats.org/officeDocument/2006/math" xmlns:v="urn:schemas-microsoft-com:vml" xmlns:wp14="http://schemas.microsoft.com/office/word/2010/wordprocessingDrawing" xmlns:wp="http://schemas.openxmlformats.org/drawingml/2006/wordprocessingDrawing" xmlns:w10="urn:schemas-microsoft-com:office:word" xmlns:w="http://schemas.openxmlformats.org/wordprocessingml/2006/main" xmlns:w14="http://schemas.microsoft.com/office/word/2010/wordml" xmlns:wpg="http://schemas.microsoft.com/office/word/2010/wordprocessingGroup" xmlns:wpi="http://schemas.microsoft.com/office/word/2010/wordprocessingInk" xmlns:wne="http://schemas.microsoft.com/office/word/2006/wordml" xmlns:wps="http://schemas.microsoft.com/office/word/2010/wordprocessingShape" mc:Ignorable="w14 wp14">
+</w:comments>
 </file>
 
 <file path=word/footnotes.xml><?xml version="1.0" encoding="utf-8"?>

</xml_diff>